<commit_message>
update the reply letter
</commit_message>
<xml_diff>
--- a/ResponseToReviews.docx
+++ b/ResponseToReviews.docx
@@ -1,6 +1,6 @@
 
 <file path=word/document.xml><?xml version="1.0" encoding="utf-8"?>
-<w:document xmlns:wpc="http://schemas.microsoft.com/office/word/2010/wordprocessingCanvas" xmlns:cx="http://schemas.microsoft.com/office/drawing/2014/chartex" xmlns:cx1="http://schemas.microsoft.com/office/drawing/2015/9/8/chartex" xmlns:mc="http://schemas.openxmlformats.org/markup-compatibility/2006" xmlns:o="urn:schemas-microsoft-com:office:office" xmlns:r="http://schemas.openxmlformats.org/officeDocument/2006/relationships" xmlns:m="http://schemas.openxmlformats.org/officeDocument/2006/math" xmlns:v="urn:schemas-microsoft-com:vml" xmlns:wp14="http://schemas.microsoft.com/office/word/2010/wordprocessingDrawing" xmlns:wp="http://schemas.openxmlformats.org/drawingml/2006/wordprocessingDrawing" xmlns:w10="urn:schemas-microsoft-com:office:word" xmlns:w="http://schemas.openxmlformats.org/wordprocessingml/2006/main" xmlns:w14="http://schemas.microsoft.com/office/word/2010/wordml" xmlns:w15="http://schemas.microsoft.com/office/word/2012/wordml" xmlns:w16se="http://schemas.microsoft.com/office/word/2015/wordml/symex" xmlns:wpg="http://schemas.microsoft.com/office/word/2010/wordprocessingGroup" xmlns:wpi="http://schemas.microsoft.com/office/word/2010/wordprocessingInk" xmlns:wne="http://schemas.microsoft.com/office/word/2006/wordml" xmlns:wps="http://schemas.microsoft.com/office/word/2010/wordprocessingShape" mc:Ignorable="w14 w15 w16se wp14">
+<w:document xmlns:wpc="http://schemas.microsoft.com/office/word/2010/wordprocessingCanvas" xmlns:mo="http://schemas.microsoft.com/office/mac/office/2008/main" xmlns:mc="http://schemas.openxmlformats.org/markup-compatibility/2006" xmlns:mv="urn:schemas-microsoft-com:mac:vml" xmlns:o="urn:schemas-microsoft-com:office:office" xmlns:r="http://schemas.openxmlformats.org/officeDocument/2006/relationships" xmlns:m="http://schemas.openxmlformats.org/officeDocument/2006/math" xmlns:v="urn:schemas-microsoft-com:vml" xmlns:wp14="http://schemas.microsoft.com/office/word/2010/wordprocessingDrawing" xmlns:wp="http://schemas.openxmlformats.org/drawingml/2006/wordprocessingDrawing" xmlns:w10="urn:schemas-microsoft-com:office:word" xmlns:w="http://schemas.openxmlformats.org/wordprocessingml/2006/main" xmlns:w14="http://schemas.microsoft.com/office/word/2010/wordml" xmlns:w15="http://schemas.microsoft.com/office/word/2012/wordml" xmlns:wpg="http://schemas.microsoft.com/office/word/2010/wordprocessingGroup" xmlns:wpi="http://schemas.microsoft.com/office/word/2010/wordprocessingInk" xmlns:wne="http://schemas.microsoft.com/office/word/2006/wordml" xmlns:wps="http://schemas.microsoft.com/office/word/2010/wordprocessingShape" mc:Ignorable="w14 w15 wp14">
   <w:body>
     <w:p>
       <w:pPr>
@@ -717,21 +717,7 @@
           <w:rFonts w:eastAsia="Times New Roman"/>
           <w:color w:val="C00000"/>
         </w:rPr>
-        <w:t xml:space="preserve">it allows </w:t>
-      </w:r>
-      <w:r>
-        <w:rPr>
-          <w:rFonts w:eastAsia="Times New Roman"/>
-          <w:color w:val="C00000"/>
-        </w:rPr>
-        <w:t>modeling the mean and variance parameters</w:t>
-      </w:r>
-      <w:r>
-        <w:rPr>
-          <w:rFonts w:eastAsia="Times New Roman"/>
-          <w:color w:val="C00000"/>
-        </w:rPr>
-        <w:t xml:space="preserve"> of </w:t>
+        <w:t xml:space="preserve">it allows modeling the mean and variance parameters of </w:t>
       </w:r>
       <w:r>
         <w:rPr>
@@ -1140,7 +1126,7 @@
                     </pic:cNvPicPr>
                   </pic:nvPicPr>
                   <pic:blipFill>
-                    <a:blip r:embed="rId4">
+                    <a:blip r:embed="rId5">
                       <a:extLst>
                         <a:ext uri="{28A0092B-C50C-407E-A947-70E740481C1C}">
                           <a14:useLocalDpi xmlns:a14="http://schemas.microsoft.com/office/drawing/2010/main" val="0"/>
@@ -1644,7 +1630,7 @@
                     </pic:cNvPicPr>
                   </pic:nvPicPr>
                   <pic:blipFill>
-                    <a:blip r:embed="rId5">
+                    <a:blip r:embed="rId6">
                       <a:extLst>
                         <a:ext uri="{28A0092B-C50C-407E-A947-70E740481C1C}">
                           <a14:useLocalDpi xmlns:a14="http://schemas.microsoft.com/office/drawing/2010/main" val="0"/>
@@ -2895,55 +2881,1056 @@
       <w:pPr>
         <w:spacing w:line="360" w:lineRule="auto"/>
         <w:rPr>
-          <w:rFonts w:eastAsia="Times New Roman"/>
+          <w:rFonts w:ascii="Arial" w:eastAsia="Times New Roman" w:hAnsi="Arial" w:cs="Arial"/>
           <w:highlight w:val="yellow"/>
         </w:rPr>
       </w:pPr>
       <w:r>
         <w:rPr>
-          <w:rFonts w:eastAsia="Times New Roman"/>
-          <w:highlight w:val="yellow"/>
-        </w:rPr>
-        <w:t xml:space="preserve">Answer: </w:t>
-      </w:r>
-      <w:r>
-        <w:rPr>
-          <w:rFonts w:eastAsia="Times New Roman"/>
-          <w:highlight w:val="yellow"/>
-        </w:rPr>
-        <w:t xml:space="preserve">In both R and Stan, sigma means standard deviation, not variance. Might not be clear in the statements. </w:t>
+          <w:rFonts w:ascii="Arial" w:eastAsia="Times New Roman" w:hAnsi="Arial" w:cs="Arial"/>
+          <w:highlight w:val="yellow"/>
+        </w:rPr>
+        <w:t xml:space="preserve">In modeling </w:t>
+      </w:r>
+      <w:r>
+        <w:rPr>
+          <w:rFonts w:ascii="Arial" w:eastAsia="Times New Roman" w:hAnsi="Arial" w:cs="Arial"/>
+          <w:highlight w:val="yellow"/>
+        </w:rPr>
+        <w:t>the variant effect</w:t>
+      </w:r>
+      <w:r>
+        <w:rPr>
+          <w:rFonts w:ascii="Arial" w:eastAsia="Times New Roman" w:hAnsi="Arial" w:cs="Arial"/>
+          <w:highlight w:val="yellow"/>
+        </w:rPr>
+        <w:t xml:space="preserve"> by</w:t>
+      </w:r>
+      <w:r>
+        <w:rPr>
+          <w:rFonts w:ascii="Arial" w:eastAsia="Times New Roman" w:hAnsi="Arial" w:cs="Arial"/>
+          <w:highlight w:val="yellow"/>
+        </w:rPr>
+        <w:t xml:space="preserve"> </w:t>
+      </w:r>
+      <m:oMath>
+        <m:sSub>
+          <m:sSubPr>
+            <m:ctrlPr>
+              <w:rPr>
+                <w:rFonts w:ascii="Cambria Math" w:eastAsia="Times New Roman" w:hAnsi="Cambria Math" w:cs="Arial"/>
+                <w:i/>
+                <w:highlight w:val="yellow"/>
+              </w:rPr>
+            </m:ctrlPr>
+          </m:sSubPr>
+          <m:e>
+            <m:r>
+              <w:rPr>
+                <w:rFonts w:ascii="Cambria Math" w:eastAsia="Times New Roman" w:hAnsi="Cambria Math" w:cs="Arial"/>
+                <w:highlight w:val="yellow"/>
+              </w:rPr>
+              <m:t>β</m:t>
+            </m:r>
+          </m:e>
+          <m:sub>
+            <m:r>
+              <w:rPr>
+                <w:rFonts w:ascii="Cambria Math" w:eastAsia="Times New Roman" w:hAnsi="Cambria Math" w:cs="Arial"/>
+                <w:highlight w:val="yellow"/>
+              </w:rPr>
+              <m:t>0</m:t>
+            </m:r>
+          </m:sub>
+        </m:sSub>
+      </m:oMath>
+      <w:r>
+        <w:rPr>
+          <w:rFonts w:ascii="Arial" w:eastAsia="Times New Roman" w:hAnsi="Arial" w:cs="Arial"/>
+          <w:highlight w:val="yellow"/>
+        </w:rPr>
+        <w:t xml:space="preserve"> ~</w:t>
+      </w:r>
+      <w:r>
+        <w:rPr>
+          <w:rFonts w:ascii="Arial" w:eastAsia="Times New Roman" w:hAnsi="Arial" w:cs="Arial"/>
+          <w:highlight w:val="yellow"/>
+        </w:rPr>
+        <w:t xml:space="preserve"> </w:t>
+      </w:r>
+      <w:proofErr w:type="gramStart"/>
+      <m:oMath>
+        <m:r>
+          <w:rPr>
+            <w:rFonts w:ascii="Cambria Math" w:eastAsia="Times New Roman" w:hAnsi="Cambria Math" w:cs="Arial"/>
+            <w:highlight w:val="yellow"/>
+          </w:rPr>
+          <m:t>N(</m:t>
+        </m:r>
+        <w:proofErr w:type="gramEnd"/>
+        <m:r>
+          <w:rPr>
+            <w:rFonts w:ascii="Cambria Math" w:eastAsia="Times New Roman" w:hAnsi="Cambria Math" w:cs="Arial"/>
+            <w:highlight w:val="yellow"/>
+          </w:rPr>
+          <m:t xml:space="preserve">t* </m:t>
+        </m:r>
+        <m:sSub>
+          <m:sSubPr>
+            <m:ctrlPr>
+              <w:rPr>
+                <w:rFonts w:ascii="Cambria Math" w:eastAsia="Times New Roman" w:hAnsi="Cambria Math" w:cs="Arial"/>
+                <w:i/>
+                <w:highlight w:val="yellow"/>
+              </w:rPr>
+            </m:ctrlPr>
+          </m:sSubPr>
+          <m:e>
+            <m:r>
+              <w:rPr>
+                <w:rFonts w:ascii="Cambria Math" w:eastAsia="Times New Roman" w:hAnsi="Cambria Math" w:cs="Arial"/>
+                <w:highlight w:val="yellow"/>
+              </w:rPr>
+              <m:t>σ</m:t>
+            </m:r>
+          </m:e>
+          <m:sub>
+            <m:r>
+              <w:rPr>
+                <w:rFonts w:ascii="Cambria Math" w:eastAsia="Times New Roman" w:hAnsi="Cambria Math" w:cs="Arial"/>
+                <w:highlight w:val="yellow"/>
+              </w:rPr>
+              <m:t>0</m:t>
+            </m:r>
+          </m:sub>
+        </m:sSub>
+        <m:r>
+          <w:rPr>
+            <w:rFonts w:ascii="Cambria Math" w:eastAsia="Times New Roman" w:hAnsi="Cambria Math" w:cs="Arial"/>
+            <w:highlight w:val="yellow"/>
+          </w:rPr>
+          <m:t xml:space="preserve">,  </m:t>
+        </m:r>
+        <m:sSub>
+          <m:sSubPr>
+            <m:ctrlPr>
+              <w:rPr>
+                <w:rFonts w:ascii="Cambria Math" w:eastAsia="Times New Roman" w:hAnsi="Cambria Math" w:cs="Arial"/>
+                <w:i/>
+                <w:highlight w:val="yellow"/>
+              </w:rPr>
+            </m:ctrlPr>
+          </m:sSubPr>
+          <m:e>
+            <m:r>
+              <w:rPr>
+                <w:rFonts w:ascii="Cambria Math" w:eastAsia="Times New Roman" w:hAnsi="Cambria Math" w:cs="Arial"/>
+                <w:highlight w:val="yellow"/>
+              </w:rPr>
+              <m:t>σ</m:t>
+            </m:r>
+          </m:e>
+          <m:sub>
+            <m:r>
+              <w:rPr>
+                <w:rFonts w:ascii="Cambria Math" w:eastAsia="Times New Roman" w:hAnsi="Cambria Math" w:cs="Arial"/>
+                <w:highlight w:val="yellow"/>
+              </w:rPr>
+              <m:t>0</m:t>
+            </m:r>
+          </m:sub>
+        </m:sSub>
+        <m:r>
+          <w:rPr>
+            <w:rFonts w:ascii="Cambria Math" w:eastAsia="Times New Roman" w:hAnsi="Cambria Math" w:cs="Arial"/>
+            <w:highlight w:val="yellow"/>
+          </w:rPr>
+          <m:t>)</m:t>
+        </m:r>
+      </m:oMath>
+      <w:r>
+        <w:rPr>
+          <w:rFonts w:ascii="Arial" w:eastAsia="Times New Roman" w:hAnsi="Arial" w:cs="Arial"/>
+          <w:highlight w:val="yellow"/>
+        </w:rPr>
+        <w:t xml:space="preserve">, </w:t>
+      </w:r>
+      <m:oMath>
+        <m:sSub>
+          <m:sSubPr>
+            <m:ctrlPr>
+              <w:rPr>
+                <w:rFonts w:ascii="Cambria Math" w:eastAsia="Times New Roman" w:hAnsi="Cambria Math" w:cs="Arial"/>
+                <w:i/>
+                <w:highlight w:val="yellow"/>
+              </w:rPr>
+            </m:ctrlPr>
+          </m:sSubPr>
+          <m:e>
+            <m:r>
+              <w:rPr>
+                <w:rFonts w:ascii="Cambria Math" w:eastAsia="Times New Roman" w:hAnsi="Cambria Math" w:cs="Arial"/>
+                <w:highlight w:val="yellow"/>
+              </w:rPr>
+              <m:t>σ</m:t>
+            </m:r>
+          </m:e>
+          <m:sub>
+            <m:r>
+              <w:rPr>
+                <w:rFonts w:ascii="Cambria Math" w:eastAsia="Times New Roman" w:hAnsi="Cambria Math" w:cs="Arial"/>
+                <w:highlight w:val="yellow"/>
+              </w:rPr>
+              <m:t>0</m:t>
+            </m:r>
+          </m:sub>
+        </m:sSub>
+      </m:oMath>
+      <w:r>
+        <w:rPr>
+          <w:rFonts w:ascii="Arial" w:eastAsia="Times New Roman" w:hAnsi="Arial" w:cs="Arial"/>
+          <w:highlight w:val="yellow"/>
+        </w:rPr>
+        <w:t xml:space="preserve"> </w:t>
+      </w:r>
+      <w:r>
+        <w:rPr>
+          <w:rFonts w:ascii="Arial" w:eastAsia="Times New Roman" w:hAnsi="Arial" w:cs="Arial"/>
+          <w:highlight w:val="yellow"/>
+        </w:rPr>
+        <w:t>was defined a</w:t>
+      </w:r>
+      <w:r>
+        <w:rPr>
+          <w:rFonts w:ascii="Arial" w:eastAsia="Times New Roman" w:hAnsi="Arial" w:cs="Arial"/>
+          <w:highlight w:val="yellow"/>
+        </w:rPr>
+        <w:t>s the standard deviation of the Gaussian model</w:t>
+      </w:r>
+      <w:r>
+        <w:rPr>
+          <w:rFonts w:ascii="Arial" w:eastAsia="Times New Roman" w:hAnsi="Arial" w:cs="Arial"/>
+          <w:highlight w:val="yellow"/>
+        </w:rPr>
+        <w:t>, instead of the variance</w:t>
+      </w:r>
+      <w:r>
+        <w:rPr>
+          <w:rFonts w:ascii="Arial" w:eastAsia="Times New Roman" w:hAnsi="Arial" w:cs="Arial"/>
+          <w:highlight w:val="yellow"/>
+        </w:rPr>
+        <w:t>.</w:t>
+      </w:r>
+      <w:r>
+        <w:rPr>
+          <w:rFonts w:ascii="Arial" w:eastAsia="Times New Roman" w:hAnsi="Arial" w:cs="Arial"/>
+          <w:highlight w:val="yellow"/>
+        </w:rPr>
+        <w:t xml:space="preserve"> This is consistent with the reviewer’s understanding. </w:t>
+      </w:r>
+      <w:r>
+        <w:rPr>
+          <w:rFonts w:ascii="Arial" w:eastAsia="Times New Roman" w:hAnsi="Arial" w:cs="Arial"/>
+          <w:highlight w:val="yellow"/>
+        </w:rPr>
+        <w:t xml:space="preserve">The confusion came from </w:t>
+      </w:r>
+      <w:r>
+        <w:rPr>
+          <w:rFonts w:ascii="Arial" w:eastAsia="Times New Roman" w:hAnsi="Arial" w:cs="Arial"/>
+          <w:highlight w:val="yellow"/>
+        </w:rPr>
+        <w:t xml:space="preserve">our </w:t>
+      </w:r>
+      <w:r>
+        <w:rPr>
+          <w:rFonts w:ascii="Arial" w:eastAsia="Times New Roman" w:hAnsi="Arial" w:cs="Arial"/>
+          <w:highlight w:val="yellow"/>
+        </w:rPr>
+        <w:t xml:space="preserve">insufficient description of the model, which was fixed in the revised manuscript. </w:t>
+      </w:r>
+      <w:r>
+        <w:rPr>
+          <w:rFonts w:ascii="Arial" w:eastAsia="Times New Roman" w:hAnsi="Arial" w:cs="Arial"/>
+          <w:highlight w:val="yellow"/>
+        </w:rPr>
+        <w:t xml:space="preserve">Specifically, </w:t>
+      </w:r>
+      <w:r>
+        <w:rPr>
+          <w:rFonts w:ascii="Arial" w:eastAsia="Times New Roman" w:hAnsi="Arial" w:cs="Arial"/>
+          <w:highlight w:val="yellow"/>
+        </w:rPr>
+        <w:t>the following change was made in the “Modeling the prior information of variant effects” subsection:</w:t>
       </w:r>
     </w:p>
     <w:p>
       <w:pPr>
-        <w:spacing w:line="360" w:lineRule="auto"/>
-        <w:rPr>
-          <w:rFonts w:eastAsia="Times New Roman"/>
+        <w:widowControl w:val="0"/>
+        <w:autoSpaceDE w:val="0"/>
+        <w:autoSpaceDN w:val="0"/>
+        <w:adjustRightInd w:val="0"/>
+        <w:spacing w:after="240" w:line="340" w:lineRule="atLeast"/>
+        <w:rPr>
+          <w:rFonts w:ascii="Arial" w:hAnsi="Arial" w:cs="Arial"/>
+          <w:i/>
+          <w:color w:val="000000"/>
           <w:highlight w:val="yellow"/>
         </w:rPr>
       </w:pPr>
       <w:r>
         <w:rPr>
-          <w:rFonts w:eastAsia="Times New Roman"/>
-          <w:highlight w:val="yellow"/>
-        </w:rPr>
-        <w:t>Current configuration should not lead to the issue of “higher uncertainly on the effect tends to have larger effect size”, cos an independent parameter t was added as a scale factor of the variance.</w:t>
+          <w:rFonts w:ascii="Arial" w:hAnsi="Arial" w:cs="Arial"/>
+          <w:i/>
+          <w:color w:val="000000"/>
+          <w:highlight w:val="yellow"/>
+        </w:rPr>
+        <w:t xml:space="preserve">Old: In this method, prior distribution of variant effect was modeled by a hierarchical model, </w:t>
+      </w:r>
+      <m:oMath>
+        <m:sSub>
+          <m:sSubPr>
+            <m:ctrlPr>
+              <w:rPr>
+                <w:rFonts w:ascii="Cambria Math" w:eastAsia="Times New Roman" w:hAnsi="Cambria Math" w:cs="Arial"/>
+                <w:i/>
+                <w:highlight w:val="yellow"/>
+              </w:rPr>
+            </m:ctrlPr>
+          </m:sSubPr>
+          <m:e>
+            <m:r>
+              <w:rPr>
+                <w:rFonts w:ascii="Cambria Math" w:eastAsia="Times New Roman" w:hAnsi="Cambria Math" w:cs="Arial"/>
+                <w:highlight w:val="yellow"/>
+              </w:rPr>
+              <m:t>β</m:t>
+            </m:r>
+          </m:e>
+          <m:sub>
+            <m:r>
+              <w:rPr>
+                <w:rFonts w:ascii="Cambria Math" w:eastAsia="Times New Roman" w:hAnsi="Cambria Math" w:cs="Arial"/>
+                <w:highlight w:val="yellow"/>
+              </w:rPr>
+              <m:t>0</m:t>
+            </m:r>
+          </m:sub>
+        </m:sSub>
+      </m:oMath>
+      <w:r>
+        <w:rPr>
+          <w:rFonts w:ascii="Arial" w:eastAsia="Times New Roman" w:hAnsi="Arial" w:cs="Arial"/>
+          <w:highlight w:val="yellow"/>
+        </w:rPr>
+        <w:t xml:space="preserve"> ~ </w:t>
+      </w:r>
+      <w:proofErr w:type="gramStart"/>
+      <m:oMath>
+        <m:r>
+          <w:rPr>
+            <w:rFonts w:ascii="Cambria Math" w:eastAsia="Times New Roman" w:hAnsi="Cambria Math" w:cs="Arial"/>
+            <w:highlight w:val="yellow"/>
+          </w:rPr>
+          <m:t>N(</m:t>
+        </m:r>
+        <w:proofErr w:type="gramEnd"/>
+        <m:r>
+          <w:rPr>
+            <w:rFonts w:ascii="Cambria Math" w:eastAsia="Times New Roman" w:hAnsi="Cambria Math" w:cs="Arial"/>
+            <w:highlight w:val="yellow"/>
+          </w:rPr>
+          <m:t xml:space="preserve">t* </m:t>
+        </m:r>
+        <m:sSub>
+          <m:sSubPr>
+            <m:ctrlPr>
+              <w:rPr>
+                <w:rFonts w:ascii="Cambria Math" w:eastAsia="Times New Roman" w:hAnsi="Cambria Math" w:cs="Arial"/>
+                <w:i/>
+                <w:highlight w:val="yellow"/>
+              </w:rPr>
+            </m:ctrlPr>
+          </m:sSubPr>
+          <m:e>
+            <m:r>
+              <w:rPr>
+                <w:rFonts w:ascii="Cambria Math" w:eastAsia="Times New Roman" w:hAnsi="Cambria Math" w:cs="Arial"/>
+                <w:highlight w:val="yellow"/>
+              </w:rPr>
+              <m:t>σ</m:t>
+            </m:r>
+          </m:e>
+          <m:sub>
+            <m:r>
+              <w:rPr>
+                <w:rFonts w:ascii="Cambria Math" w:eastAsia="Times New Roman" w:hAnsi="Cambria Math" w:cs="Arial"/>
+                <w:highlight w:val="yellow"/>
+              </w:rPr>
+              <m:t>0</m:t>
+            </m:r>
+          </m:sub>
+        </m:sSub>
+        <m:r>
+          <w:rPr>
+            <w:rFonts w:ascii="Cambria Math" w:eastAsia="Times New Roman" w:hAnsi="Cambria Math" w:cs="Arial"/>
+            <w:highlight w:val="yellow"/>
+          </w:rPr>
+          <m:t xml:space="preserve">,  </m:t>
+        </m:r>
+        <m:sSub>
+          <m:sSubPr>
+            <m:ctrlPr>
+              <w:rPr>
+                <w:rFonts w:ascii="Cambria Math" w:eastAsia="Times New Roman" w:hAnsi="Cambria Math" w:cs="Arial"/>
+                <w:i/>
+                <w:highlight w:val="yellow"/>
+              </w:rPr>
+            </m:ctrlPr>
+          </m:sSubPr>
+          <m:e>
+            <m:r>
+              <w:rPr>
+                <w:rFonts w:ascii="Cambria Math" w:eastAsia="Times New Roman" w:hAnsi="Cambria Math" w:cs="Arial"/>
+                <w:highlight w:val="yellow"/>
+              </w:rPr>
+              <m:t>σ</m:t>
+            </m:r>
+          </m:e>
+          <m:sub>
+            <m:r>
+              <w:rPr>
+                <w:rFonts w:ascii="Cambria Math" w:eastAsia="Times New Roman" w:hAnsi="Cambria Math" w:cs="Arial"/>
+                <w:highlight w:val="yellow"/>
+              </w:rPr>
+              <m:t>0</m:t>
+            </m:r>
+          </m:sub>
+        </m:sSub>
+        <m:r>
+          <w:rPr>
+            <w:rFonts w:ascii="Cambria Math" w:eastAsia="Times New Roman" w:hAnsi="Cambria Math" w:cs="Arial"/>
+            <w:highlight w:val="yellow"/>
+          </w:rPr>
+          <m:t>)</m:t>
+        </m:r>
+      </m:oMath>
+      <w:r>
+        <w:rPr>
+          <w:rFonts w:ascii="Arial" w:eastAsia="Times New Roman" w:hAnsi="Arial" w:cs="Arial"/>
+          <w:highlight w:val="yellow"/>
+        </w:rPr>
+        <w:t>,</w:t>
+      </w:r>
+      <w:r>
+        <w:rPr>
+          <w:rFonts w:ascii="Arial" w:hAnsi="Arial" w:cs="Arial"/>
+          <w:i/>
+          <w:color w:val="000000"/>
+          <w:highlight w:val="yellow"/>
+        </w:rPr>
+        <w:t xml:space="preserve"> in which t represented prior information of the given variant.</w:t>
       </w:r>
     </w:p>
     <w:p>
       <w:pPr>
-        <w:spacing w:line="360" w:lineRule="auto"/>
-        <w:rPr>
-          <w:rFonts w:eastAsia="Times New Roman"/>
-          <w:color w:val="C00000"/>
+        <w:widowControl w:val="0"/>
+        <w:autoSpaceDE w:val="0"/>
+        <w:autoSpaceDN w:val="0"/>
+        <w:adjustRightInd w:val="0"/>
+        <w:spacing w:after="240" w:line="340" w:lineRule="atLeast"/>
+        <w:rPr>
+          <w:rFonts w:ascii="Arial" w:hAnsi="Arial" w:cs="Arial"/>
+          <w:i/>
+          <w:color w:val="000000"/>
+          <w:highlight w:val="yellow"/>
         </w:rPr>
       </w:pPr>
       <w:r>
         <w:rPr>
-          <w:rFonts w:eastAsia="Times New Roman"/>
-          <w:highlight w:val="yellow"/>
-        </w:rPr>
-        <w:t>I will update this reply with simulation results.</w:t>
+          <w:rFonts w:ascii="Arial" w:hAnsi="Arial" w:cs="Arial"/>
+          <w:i/>
+          <w:color w:val="000000"/>
+          <w:highlight w:val="yellow"/>
+        </w:rPr>
+        <w:t xml:space="preserve">New: </w:t>
+      </w:r>
+      <w:r>
+        <w:rPr>
+          <w:rFonts w:ascii="Arial" w:hAnsi="Arial" w:cs="Arial"/>
+          <w:i/>
+          <w:color w:val="000000"/>
+          <w:highlight w:val="yellow"/>
+        </w:rPr>
+        <w:t xml:space="preserve">In this method, prior distribution of variant effect was modeled by a hierarchical model, </w:t>
+      </w:r>
+      <m:oMath>
+        <m:sSub>
+          <m:sSubPr>
+            <m:ctrlPr>
+              <w:rPr>
+                <w:rFonts w:ascii="Cambria Math" w:eastAsia="Times New Roman" w:hAnsi="Cambria Math" w:cs="Arial"/>
+                <w:i/>
+                <w:highlight w:val="yellow"/>
+              </w:rPr>
+            </m:ctrlPr>
+          </m:sSubPr>
+          <m:e>
+            <m:r>
+              <w:rPr>
+                <w:rFonts w:ascii="Cambria Math" w:eastAsia="Times New Roman" w:hAnsi="Cambria Math" w:cs="Arial"/>
+                <w:highlight w:val="yellow"/>
+              </w:rPr>
+              <m:t>β</m:t>
+            </m:r>
+          </m:e>
+          <m:sub>
+            <m:r>
+              <w:rPr>
+                <w:rFonts w:ascii="Cambria Math" w:eastAsia="Times New Roman" w:hAnsi="Cambria Math" w:cs="Arial"/>
+                <w:highlight w:val="yellow"/>
+              </w:rPr>
+              <m:t>0</m:t>
+            </m:r>
+          </m:sub>
+        </m:sSub>
+      </m:oMath>
+      <w:r>
+        <w:rPr>
+          <w:rFonts w:ascii="Arial" w:eastAsia="Times New Roman" w:hAnsi="Arial" w:cs="Arial"/>
+          <w:highlight w:val="yellow"/>
+        </w:rPr>
+        <w:t xml:space="preserve"> ~ </w:t>
+      </w:r>
+      <w:proofErr w:type="gramStart"/>
+      <m:oMath>
+        <m:r>
+          <w:rPr>
+            <w:rFonts w:ascii="Cambria Math" w:eastAsia="Times New Roman" w:hAnsi="Cambria Math" w:cs="Arial"/>
+            <w:highlight w:val="yellow"/>
+          </w:rPr>
+          <m:t>N(</m:t>
+        </m:r>
+        <w:proofErr w:type="gramEnd"/>
+        <m:r>
+          <w:rPr>
+            <w:rFonts w:ascii="Cambria Math" w:eastAsia="Times New Roman" w:hAnsi="Cambria Math" w:cs="Arial"/>
+            <w:highlight w:val="yellow"/>
+          </w:rPr>
+          <m:t xml:space="preserve">t* </m:t>
+        </m:r>
+        <m:sSub>
+          <m:sSubPr>
+            <m:ctrlPr>
+              <w:rPr>
+                <w:rFonts w:ascii="Cambria Math" w:eastAsia="Times New Roman" w:hAnsi="Cambria Math" w:cs="Arial"/>
+                <w:i/>
+                <w:highlight w:val="yellow"/>
+              </w:rPr>
+            </m:ctrlPr>
+          </m:sSubPr>
+          <m:e>
+            <m:r>
+              <w:rPr>
+                <w:rFonts w:ascii="Cambria Math" w:eastAsia="Times New Roman" w:hAnsi="Cambria Math" w:cs="Arial"/>
+                <w:highlight w:val="yellow"/>
+              </w:rPr>
+              <m:t>σ</m:t>
+            </m:r>
+          </m:e>
+          <m:sub>
+            <m:r>
+              <w:rPr>
+                <w:rFonts w:ascii="Cambria Math" w:eastAsia="Times New Roman" w:hAnsi="Cambria Math" w:cs="Arial"/>
+                <w:highlight w:val="yellow"/>
+              </w:rPr>
+              <m:t>0</m:t>
+            </m:r>
+          </m:sub>
+        </m:sSub>
+        <m:r>
+          <w:rPr>
+            <w:rFonts w:ascii="Cambria Math" w:eastAsia="Times New Roman" w:hAnsi="Cambria Math" w:cs="Arial"/>
+            <w:highlight w:val="yellow"/>
+          </w:rPr>
+          <m:t xml:space="preserve">,  </m:t>
+        </m:r>
+        <m:sSub>
+          <m:sSubPr>
+            <m:ctrlPr>
+              <w:rPr>
+                <w:rFonts w:ascii="Cambria Math" w:eastAsia="Times New Roman" w:hAnsi="Cambria Math" w:cs="Arial"/>
+                <w:i/>
+                <w:highlight w:val="yellow"/>
+              </w:rPr>
+            </m:ctrlPr>
+          </m:sSubPr>
+          <m:e>
+            <m:r>
+              <w:rPr>
+                <w:rFonts w:ascii="Cambria Math" w:eastAsia="Times New Roman" w:hAnsi="Cambria Math" w:cs="Arial"/>
+                <w:highlight w:val="yellow"/>
+              </w:rPr>
+              <m:t>σ</m:t>
+            </m:r>
+          </m:e>
+          <m:sub>
+            <m:r>
+              <w:rPr>
+                <w:rFonts w:ascii="Cambria Math" w:eastAsia="Times New Roman" w:hAnsi="Cambria Math" w:cs="Arial"/>
+                <w:highlight w:val="yellow"/>
+              </w:rPr>
+              <m:t>0</m:t>
+            </m:r>
+          </m:sub>
+        </m:sSub>
+        <m:r>
+          <w:rPr>
+            <w:rFonts w:ascii="Cambria Math" w:eastAsia="Times New Roman" w:hAnsi="Cambria Math" w:cs="Arial"/>
+            <w:highlight w:val="yellow"/>
+          </w:rPr>
+          <m:t>)</m:t>
+        </m:r>
+      </m:oMath>
+      <w:r>
+        <w:rPr>
+          <w:rFonts w:ascii="Arial" w:eastAsia="Times New Roman" w:hAnsi="Arial" w:cs="Arial"/>
+          <w:highlight w:val="yellow"/>
+        </w:rPr>
+        <w:t>,</w:t>
+      </w:r>
+      <w:r>
+        <w:rPr>
+          <w:rFonts w:ascii="Arial" w:hAnsi="Arial" w:cs="Arial"/>
+          <w:i/>
+          <w:color w:val="000000"/>
+          <w:highlight w:val="yellow"/>
+        </w:rPr>
+        <w:t xml:space="preserve"> in which t represented prior information of the given variant</w:t>
+      </w:r>
+      <w:r>
+        <w:rPr>
+          <w:rFonts w:ascii="Arial" w:hAnsi="Arial" w:cs="Arial"/>
+          <w:i/>
+          <w:color w:val="000000"/>
+          <w:highlight w:val="yellow"/>
+        </w:rPr>
+        <w:t xml:space="preserve"> and </w:t>
+      </w:r>
+      <m:oMath>
+        <m:sSub>
+          <m:sSubPr>
+            <m:ctrlPr>
+              <w:rPr>
+                <w:rFonts w:ascii="Cambria Math" w:eastAsia="Times New Roman" w:hAnsi="Cambria Math" w:cs="Arial"/>
+                <w:i/>
+                <w:highlight w:val="yellow"/>
+              </w:rPr>
+            </m:ctrlPr>
+          </m:sSubPr>
+          <m:e>
+            <m:r>
+              <w:rPr>
+                <w:rFonts w:ascii="Cambria Math" w:eastAsia="Times New Roman" w:hAnsi="Cambria Math" w:cs="Arial"/>
+                <w:highlight w:val="yellow"/>
+              </w:rPr>
+              <m:t>σ</m:t>
+            </m:r>
+          </m:e>
+          <m:sub>
+            <m:r>
+              <w:rPr>
+                <w:rFonts w:ascii="Cambria Math" w:eastAsia="Times New Roman" w:hAnsi="Cambria Math" w:cs="Arial"/>
+                <w:highlight w:val="yellow"/>
+              </w:rPr>
+              <m:t>0</m:t>
+            </m:r>
+          </m:sub>
+        </m:sSub>
+      </m:oMath>
+      <w:r>
+        <w:rPr>
+          <w:rFonts w:ascii="Arial" w:eastAsiaTheme="minorEastAsia" w:hAnsi="Arial" w:cs="Arial"/>
+          <w:i/>
+          <w:highlight w:val="yellow"/>
+        </w:rPr>
+        <w:t xml:space="preserve"> the standard deviation of the Gaussian model</w:t>
+      </w:r>
+      <w:r>
+        <w:rPr>
+          <w:rFonts w:ascii="Arial" w:hAnsi="Arial" w:cs="Arial"/>
+          <w:i/>
+          <w:color w:val="000000"/>
+          <w:highlight w:val="yellow"/>
+        </w:rPr>
+        <w:t xml:space="preserve">. </w:t>
+      </w:r>
+    </w:p>
+    <w:p>
+      <w:pPr>
+        <w:widowControl w:val="0"/>
+        <w:autoSpaceDE w:val="0"/>
+        <w:autoSpaceDN w:val="0"/>
+        <w:adjustRightInd w:val="0"/>
+        <w:spacing w:after="240" w:line="340" w:lineRule="atLeast"/>
+        <w:rPr>
+          <w:rFonts w:eastAsia="Times New Roman"/>
+        </w:rPr>
+      </w:pPr>
+      <w:r>
+        <w:rPr>
+          <w:rFonts w:ascii="Arial" w:hAnsi="Arial" w:cs="Arial"/>
+          <w:color w:val="000000"/>
+          <w:highlight w:val="yellow"/>
+        </w:rPr>
+        <w:t>We understa</w:t>
+      </w:r>
+      <w:r>
+        <w:rPr>
+          <w:rFonts w:ascii="Arial" w:hAnsi="Arial" w:cs="Arial"/>
+          <w:color w:val="000000"/>
+          <w:highlight w:val="yellow"/>
+        </w:rPr>
+        <w:t>nd</w:t>
+      </w:r>
+      <w:r>
+        <w:rPr>
+          <w:rFonts w:ascii="Arial" w:hAnsi="Arial" w:cs="Arial"/>
+          <w:color w:val="000000"/>
+          <w:highlight w:val="yellow"/>
+        </w:rPr>
+        <w:t xml:space="preserve"> the reviewer’s concern in </w:t>
+      </w:r>
+      <w:r>
+        <w:rPr>
+          <w:rFonts w:ascii="Arial" w:hAnsi="Arial" w:cs="Arial"/>
+          <w:color w:val="000000"/>
+          <w:highlight w:val="yellow"/>
+        </w:rPr>
+        <w:t>configuring</w:t>
+      </w:r>
+      <w:r>
+        <w:rPr>
+          <w:rFonts w:ascii="Arial" w:hAnsi="Arial" w:cs="Arial"/>
+          <w:color w:val="000000"/>
+          <w:highlight w:val="yellow"/>
+        </w:rPr>
+        <w:t xml:space="preserve"> expected mean of </w:t>
+      </w:r>
+      <w:r>
+        <w:rPr>
+          <w:rFonts w:ascii="Arial" w:hAnsi="Arial" w:cs="Arial"/>
+          <w:color w:val="000000"/>
+          <w:highlight w:val="yellow"/>
+        </w:rPr>
+        <w:t xml:space="preserve">the Gaussian distribution </w:t>
+      </w:r>
+      <w:r>
+        <w:rPr>
+          <w:rFonts w:ascii="Arial" w:hAnsi="Arial" w:cs="Arial"/>
+          <w:color w:val="000000"/>
+          <w:highlight w:val="yellow"/>
+        </w:rPr>
+        <w:t xml:space="preserve">as the multiplication of the standardized expected mean </w:t>
+      </w:r>
+      <w:r>
+        <w:rPr>
+          <w:rFonts w:ascii="Arial" w:hAnsi="Arial" w:cs="Arial"/>
+          <w:i/>
+          <w:color w:val="000000"/>
+          <w:highlight w:val="yellow"/>
+        </w:rPr>
+        <w:t>t</w:t>
+      </w:r>
+      <w:r>
+        <w:rPr>
+          <w:rFonts w:ascii="Arial" w:hAnsi="Arial" w:cs="Arial"/>
+          <w:color w:val="000000"/>
+          <w:highlight w:val="yellow"/>
+        </w:rPr>
+        <w:t xml:space="preserve"> and the</w:t>
+      </w:r>
+      <w:r>
+        <w:rPr>
+          <w:rFonts w:ascii="Arial" w:hAnsi="Arial" w:cs="Arial"/>
+          <w:color w:val="000000"/>
+          <w:highlight w:val="yellow"/>
+        </w:rPr>
+        <w:t xml:space="preserve"> standard </w:t>
+      </w:r>
+      <w:r>
+        <w:rPr>
+          <w:rFonts w:ascii="Arial" w:hAnsi="Arial" w:cs="Arial"/>
+          <w:color w:val="000000"/>
+          <w:highlight w:val="yellow"/>
+        </w:rPr>
+        <w:lastRenderedPageBreak/>
+        <w:t xml:space="preserve">derivation </w:t>
+      </w:r>
+      <m:oMath>
+        <m:sSub>
+          <m:sSubPr>
+            <m:ctrlPr>
+              <w:rPr>
+                <w:rFonts w:ascii="Cambria Math" w:eastAsia="Times New Roman" w:hAnsi="Cambria Math" w:cs="Arial"/>
+                <w:i/>
+                <w:highlight w:val="yellow"/>
+              </w:rPr>
+            </m:ctrlPr>
+          </m:sSubPr>
+          <m:e>
+            <m:r>
+              <w:rPr>
+                <w:rFonts w:ascii="Cambria Math" w:eastAsia="Times New Roman" w:hAnsi="Cambria Math" w:cs="Arial"/>
+                <w:highlight w:val="yellow"/>
+              </w:rPr>
+              <m:t>σ</m:t>
+            </m:r>
+          </m:e>
+          <m:sub>
+            <m:r>
+              <w:rPr>
+                <w:rFonts w:ascii="Cambria Math" w:eastAsia="Times New Roman" w:hAnsi="Cambria Math" w:cs="Arial"/>
+                <w:highlight w:val="yellow"/>
+              </w:rPr>
+              <m:t>0</m:t>
+            </m:r>
+          </m:sub>
+        </m:sSub>
+      </m:oMath>
+      <w:r>
+        <w:rPr>
+          <w:rFonts w:ascii="Arial" w:hAnsi="Arial" w:cs="Arial"/>
+          <w:color w:val="000000"/>
+          <w:highlight w:val="yellow"/>
+        </w:rPr>
+        <w:t xml:space="preserve">. </w:t>
+      </w:r>
+      <w:r>
+        <w:rPr>
+          <w:rFonts w:ascii="Arial" w:hAnsi="Arial" w:cs="Arial"/>
+          <w:color w:val="000000"/>
+          <w:highlight w:val="yellow"/>
+        </w:rPr>
+        <w:t>The fact that</w:t>
+      </w:r>
+      <w:r>
+        <w:rPr>
+          <w:rFonts w:ascii="Arial" w:hAnsi="Arial" w:cs="Arial"/>
+          <w:color w:val="000000"/>
+          <w:highlight w:val="yellow"/>
+        </w:rPr>
+        <w:t xml:space="preserve"> </w:t>
+      </w:r>
+      <w:proofErr w:type="spellStart"/>
+      <w:r>
+        <w:rPr>
+          <w:rFonts w:ascii="Arial" w:hAnsi="Arial" w:cs="Arial"/>
+          <w:i/>
+          <w:color w:val="000000"/>
+          <w:highlight w:val="yellow"/>
+        </w:rPr>
+        <w:t>t</w:t>
+      </w:r>
+      <w:proofErr w:type="spellEnd"/>
+      <w:r>
+        <w:rPr>
+          <w:rFonts w:ascii="Arial" w:hAnsi="Arial" w:cs="Arial"/>
+          <w:i/>
+          <w:color w:val="000000"/>
+          <w:highlight w:val="yellow"/>
+        </w:rPr>
+        <w:t xml:space="preserve"> </w:t>
+      </w:r>
+      <w:r>
+        <w:rPr>
+          <w:rFonts w:ascii="Arial" w:hAnsi="Arial" w:cs="Arial"/>
+          <w:color w:val="000000"/>
+          <w:highlight w:val="yellow"/>
+        </w:rPr>
+        <w:t>was further modeled as an independent par</w:t>
+      </w:r>
+      <w:r>
+        <w:rPr>
+          <w:rFonts w:ascii="Arial" w:hAnsi="Arial" w:cs="Arial"/>
+          <w:color w:val="000000"/>
+          <w:highlight w:val="yellow"/>
+        </w:rPr>
+        <w:t>ameter</w:t>
+      </w:r>
+      <w:r>
+        <w:rPr>
+          <w:rFonts w:ascii="Arial" w:hAnsi="Arial" w:cs="Arial"/>
+          <w:color w:val="000000"/>
+          <w:highlight w:val="yellow"/>
+        </w:rPr>
+        <w:t xml:space="preserve"> by a normal distribution would</w:t>
+      </w:r>
+      <w:r>
+        <w:rPr>
+          <w:rFonts w:ascii="Arial" w:hAnsi="Arial" w:cs="Arial"/>
+          <w:color w:val="000000"/>
+          <w:highlight w:val="yellow"/>
+        </w:rPr>
+        <w:t xml:space="preserve"> </w:t>
+      </w:r>
+      <w:r>
+        <w:rPr>
+          <w:rFonts w:ascii="Arial" w:hAnsi="Arial" w:cs="Arial"/>
+          <w:color w:val="000000"/>
+          <w:highlight w:val="yellow"/>
+        </w:rPr>
+        <w:t>counteract</w:t>
+      </w:r>
+      <w:r>
+        <w:rPr>
+          <w:rFonts w:ascii="Arial" w:hAnsi="Arial" w:cs="Arial"/>
+          <w:color w:val="000000"/>
+          <w:highlight w:val="yellow"/>
+        </w:rPr>
+        <w:t xml:space="preserve"> </w:t>
+      </w:r>
+      <w:r>
+        <w:rPr>
+          <w:rFonts w:ascii="Arial" w:hAnsi="Arial" w:cs="Arial"/>
+          <w:color w:val="000000"/>
+          <w:highlight w:val="yellow"/>
+        </w:rPr>
+        <w:t xml:space="preserve">the influence of </w:t>
+      </w:r>
+      <m:oMath>
+        <m:sSub>
+          <m:sSubPr>
+            <m:ctrlPr>
+              <w:rPr>
+                <w:rFonts w:ascii="Cambria Math" w:eastAsia="Times New Roman" w:hAnsi="Cambria Math" w:cs="Arial"/>
+                <w:i/>
+                <w:highlight w:val="yellow"/>
+              </w:rPr>
+            </m:ctrlPr>
+          </m:sSubPr>
+          <m:e>
+            <m:r>
+              <w:rPr>
+                <w:rFonts w:ascii="Cambria Math" w:eastAsia="Times New Roman" w:hAnsi="Cambria Math" w:cs="Arial"/>
+                <w:highlight w:val="yellow"/>
+              </w:rPr>
+              <m:t>σ</m:t>
+            </m:r>
+          </m:e>
+          <m:sub>
+            <m:r>
+              <w:rPr>
+                <w:rFonts w:ascii="Cambria Math" w:eastAsia="Times New Roman" w:hAnsi="Cambria Math" w:cs="Arial"/>
+                <w:highlight w:val="yellow"/>
+              </w:rPr>
+              <m:t>0</m:t>
+            </m:r>
+          </m:sub>
+        </m:sSub>
+      </m:oMath>
+      <w:r>
+        <w:rPr>
+          <w:rFonts w:ascii="Arial" w:hAnsi="Arial" w:cs="Arial"/>
+          <w:color w:val="000000"/>
+          <w:highlight w:val="yellow"/>
+        </w:rPr>
+        <w:t xml:space="preserve"> on the estimation of variant effect</w:t>
+      </w:r>
+      <w:r>
+        <w:rPr>
+          <w:rFonts w:ascii="Arial" w:hAnsi="Arial" w:cs="Arial"/>
+          <w:color w:val="000000"/>
+          <w:highlight w:val="yellow"/>
+        </w:rPr>
+        <w:t xml:space="preserve">. Further, our method does not take </w:t>
+      </w:r>
+      <w:r>
+        <w:rPr>
+          <w:rFonts w:ascii="Arial" w:hAnsi="Arial" w:cs="Arial"/>
+          <w:color w:val="000000"/>
+          <w:highlight w:val="yellow"/>
+        </w:rPr>
+        <w:t xml:space="preserve">differential </w:t>
+      </w:r>
+      <w:r>
+        <w:rPr>
+          <w:rFonts w:ascii="Arial" w:hAnsi="Arial" w:cs="Arial"/>
+          <w:color w:val="000000"/>
+          <w:highlight w:val="yellow"/>
+        </w:rPr>
+        <w:t xml:space="preserve">prior </w:t>
+      </w:r>
+      <w:r>
+        <w:rPr>
+          <w:rFonts w:ascii="Arial" w:hAnsi="Arial" w:cs="Arial"/>
+          <w:color w:val="000000"/>
+          <w:highlight w:val="yellow"/>
+        </w:rPr>
+        <w:t>knowledge</w:t>
+      </w:r>
+      <w:r>
+        <w:rPr>
+          <w:rFonts w:ascii="Arial" w:hAnsi="Arial" w:cs="Arial"/>
+          <w:color w:val="000000"/>
+          <w:highlight w:val="yellow"/>
+        </w:rPr>
+        <w:t xml:space="preserve"> on the standard deviation parameter </w:t>
+      </w:r>
+      <m:oMath>
+        <m:sSub>
+          <m:sSubPr>
+            <m:ctrlPr>
+              <w:rPr>
+                <w:rFonts w:ascii="Cambria Math" w:eastAsia="Times New Roman" w:hAnsi="Cambria Math" w:cs="Arial"/>
+                <w:i/>
+                <w:highlight w:val="yellow"/>
+              </w:rPr>
+            </m:ctrlPr>
+          </m:sSubPr>
+          <m:e>
+            <m:r>
+              <w:rPr>
+                <w:rFonts w:ascii="Cambria Math" w:eastAsia="Times New Roman" w:hAnsi="Cambria Math" w:cs="Arial"/>
+                <w:highlight w:val="yellow"/>
+              </w:rPr>
+              <m:t>σ</m:t>
+            </m:r>
+          </m:e>
+          <m:sub>
+            <m:r>
+              <w:rPr>
+                <w:rFonts w:ascii="Cambria Math" w:eastAsia="Times New Roman" w:hAnsi="Cambria Math" w:cs="Arial"/>
+                <w:highlight w:val="yellow"/>
+              </w:rPr>
+              <m:t>0</m:t>
+            </m:r>
+          </m:sub>
+        </m:sSub>
+      </m:oMath>
+      <w:r>
+        <w:rPr>
+          <w:rFonts w:ascii="Arial" w:eastAsiaTheme="minorEastAsia" w:hAnsi="Arial" w:cs="Arial"/>
+          <w:highlight w:val="yellow"/>
+        </w:rPr>
+        <w:t>, which is highly influenced by the sample size of the prior work</w:t>
+      </w:r>
+      <w:r>
+        <w:rPr>
+          <w:rFonts w:ascii="Arial" w:hAnsi="Arial" w:cs="Arial"/>
+          <w:color w:val="000000"/>
+          <w:highlight w:val="yellow"/>
+        </w:rPr>
+        <w:t>.</w:t>
+      </w:r>
+      <w:r>
+        <w:rPr>
+          <w:rFonts w:ascii="Times" w:hAnsi="Times" w:cs="Times"/>
+          <w:color w:val="000000"/>
+          <w:sz w:val="24"/>
+          <w:szCs w:val="24"/>
+        </w:rPr>
+        <w:t xml:space="preserve"> </w:t>
       </w:r>
       <w:r>
         <w:rPr>
@@ -2958,19 +3945,21 @@
         <w:br/>
         <w:t xml:space="preserve">Line 194, L-BFGS is not defined. In the equation below phi is not defined. </w:t>
       </w:r>
-      <w:r>
-        <w:rPr>
-          <w:rFonts w:eastAsia="Times New Roman"/>
-        </w:rPr>
-        <w:br/>
-      </w:r>
-      <w:r>
-        <w:rPr>
-          <w:rFonts w:ascii="Arial" w:eastAsia="Times New Roman" w:hAnsi="Arial" w:cs="Arial"/>
-          <w:color w:val="C00000"/>
-        </w:rPr>
-        <w:t xml:space="preserve">Answer: </w:t>
-      </w:r>
+    </w:p>
+    <w:p>
+      <w:pPr>
+        <w:widowControl w:val="0"/>
+        <w:autoSpaceDE w:val="0"/>
+        <w:autoSpaceDN w:val="0"/>
+        <w:adjustRightInd w:val="0"/>
+        <w:spacing w:after="240" w:line="340" w:lineRule="atLeast"/>
+        <w:rPr>
+          <w:rFonts w:ascii="Times" w:hAnsi="Times" w:cs="Times"/>
+          <w:color w:val="000000"/>
+          <w:sz w:val="24"/>
+          <w:szCs w:val="24"/>
+        </w:rPr>
+      </w:pPr>
       <w:r>
         <w:rPr>
           <w:rFonts w:ascii="Arial" w:eastAsia="Times New Roman" w:hAnsi="Arial" w:cs="Arial"/>
@@ -3090,7 +4079,6 @@
           <w:color w:val="C00000"/>
           <w:sz w:val="21"/>
         </w:rPr>
-        <w:lastRenderedPageBreak/>
         <w:t>L-BFGS</w:t>
       </w:r>
       <w:r>
@@ -3301,16 +4289,7 @@
           <w:rFonts w:ascii="Arial" w:eastAsia="Times New Roman" w:hAnsi="Arial" w:cs="Arial"/>
           <w:color w:val="C00000"/>
         </w:rPr>
-        <w:t xml:space="preserve">We fully agree with this </w:t>
-      </w:r>
-      <w:bookmarkStart w:id="0" w:name="_GoBack"/>
-      <w:bookmarkEnd w:id="0"/>
-      <w:r>
-        <w:rPr>
-          <w:rFonts w:ascii="Arial" w:eastAsia="Times New Roman" w:hAnsi="Arial" w:cs="Arial"/>
-          <w:color w:val="C00000"/>
-        </w:rPr>
-        <w:t>comment</w:t>
+        <w:t>We fully agree with this comment</w:t>
       </w:r>
       <w:r>
         <w:rPr>
@@ -3662,6 +4641,7 @@
           <w:rFonts w:ascii="Arial" w:eastAsia="Times New Roman" w:hAnsi="Arial" w:cs="Arial"/>
           <w:color w:val="C00000"/>
         </w:rPr>
+        <w:lastRenderedPageBreak/>
         <w:t xml:space="preserve">But to compute Bayes factor is computationally challenging </w:t>
       </w:r>
       <w:r>
@@ -4393,7 +5373,7 @@
           <w:color w:val="C00000"/>
         </w:rPr>
       </w:pPr>
-      <w:commentRangeStart w:id="1"/>
+      <w:commentRangeStart w:id="0"/>
       <w:r>
         <w:rPr>
           <w:rFonts w:ascii="Arial" w:eastAsia="Times New Roman" w:hAnsi="Arial" w:cs="Arial"/>
@@ -4457,13 +5437,13 @@
         </w:rPr>
         <w:t>manuscript</w:t>
       </w:r>
-      <w:commentRangeEnd w:id="1"/>
+      <w:commentRangeEnd w:id="0"/>
       <w:r>
         <w:rPr>
           <w:rStyle w:val="CommentReference"/>
           <w:color w:val="C00000"/>
         </w:rPr>
-        <w:commentReference w:id="1"/>
+        <w:commentReference w:id="0"/>
       </w:r>
       <w:r>
         <w:rPr>
@@ -4615,61 +5595,37 @@
     </w:p>
     <w:p>
       <w:pPr>
-        <w:rPr>
-          <w:rFonts w:eastAsia="Times New Roman"/>
+        <w:spacing w:after="240" w:line="360" w:lineRule="auto"/>
+        <w:rPr>
+          <w:rFonts w:ascii="Arial" w:eastAsia="Times New Roman" w:hAnsi="Arial" w:cs="Arial"/>
+          <w:highlight w:val="green"/>
         </w:rPr>
       </w:pPr>
       <w:r>
         <w:rPr>
-          <w:rFonts w:eastAsia="Times New Roman"/>
-          <w:highlight w:val="yellow"/>
-        </w:rPr>
-        <w:t>Right, I will pull out the literature on this</w:t>
-      </w:r>
-      <w:r>
-        <w:rPr>
-          <w:rFonts w:eastAsia="Times New Roman"/>
-          <w:highlight w:val="yellow"/>
-        </w:rPr>
-        <w:t>.</w:t>
-      </w:r>
-      <w:r>
-        <w:rPr>
-          <w:rFonts w:eastAsia="Times New Roman"/>
-        </w:rPr>
-        <w:br/>
-      </w:r>
-      <w:r>
-        <w:rPr>
-          <w:rFonts w:eastAsia="Times New Roman"/>
-        </w:rPr>
-        <w:br/>
-        <w:t xml:space="preserve">Line 312. The statement about negative selection is not convincing. It is not clear whether the larger effect sizes of rare variants are simply due to sampling, since larger sampling variance for rare variants is expected in GWAS. The authors could overlay a power curve as in Figure 1 of </w:t>
-      </w:r>
-      <w:proofErr w:type="spellStart"/>
-      <w:r>
-        <w:rPr>
-          <w:rFonts w:eastAsia="Times New Roman"/>
-        </w:rPr>
-        <w:t>Marouli</w:t>
-      </w:r>
-      <w:proofErr w:type="spellEnd"/>
-      <w:r>
-        <w:rPr>
-          <w:rFonts w:eastAsia="Times New Roman"/>
-        </w:rPr>
-        <w:t xml:space="preserve"> et al. (2017) to show the excess of the effects of rare variants in contrast to sampling. In addition, if there is negative selection, the alleles that are deleterious and therefore kept at low frequency must be risk-increasing alleles. The authors should plot the effects of the minor alleles against their frequencies, and examine if most (or the mean effect) of the minor alleles with low frequencies have positive effects on the AD risk (see Figure 4 in Yang et al. 2015 for an example). </w:t>
-      </w:r>
-      <w:r>
-        <w:rPr>
-          <w:rFonts w:eastAsia="Times New Roman"/>
-          <w:highlight w:val="cyan"/>
-        </w:rPr>
-        <w:t>Greg</w:t>
+          <w:rFonts w:ascii="Arial" w:eastAsia="Times New Roman" w:hAnsi="Arial" w:cs="Arial"/>
+          <w:highlight w:val="green"/>
+        </w:rPr>
+        <w:t xml:space="preserve">The formula in line 200 reflects an earlier implementation. </w:t>
+      </w:r>
+      <w:r>
+        <w:rPr>
+          <w:rFonts w:ascii="Arial" w:eastAsia="Times New Roman" w:hAnsi="Arial" w:cs="Arial"/>
+          <w:highlight w:val="green"/>
+        </w:rPr>
+        <w:t xml:space="preserve">We eventually settled to PLINK in computing the kinship matrix. </w:t>
+      </w:r>
+      <w:r>
+        <w:rPr>
+          <w:rFonts w:ascii="Arial" w:eastAsia="Times New Roman" w:hAnsi="Arial" w:cs="Arial"/>
+          <w:highlight w:val="green"/>
+        </w:rPr>
+        <w:t xml:space="preserve">The PLINK formula is not clear from the manual. Xulong is searching for the it. </w:t>
       </w:r>
     </w:p>
     <w:p>
       <w:pPr>
+        <w:spacing w:after="240" w:line="276" w:lineRule="auto"/>
         <w:rPr>
           <w:rFonts w:eastAsia="Times New Roman"/>
         </w:rPr>
@@ -4677,75 +5633,22 @@
       <w:r>
         <w:rPr>
           <w:rFonts w:eastAsia="Times New Roman"/>
-          <w:highlight w:val="yellow"/>
-        </w:rPr>
-        <w:t>This is a very interesting topic, Greg.</w:t>
-      </w:r>
-      <w:r>
-        <w:rPr>
-          <w:rFonts w:eastAsia="Times New Roman"/>
-        </w:rPr>
-        <w:t xml:space="preserve"> </w:t>
-      </w:r>
-      <w:r>
-        <w:rPr>
-          <w:rFonts w:eastAsia="Times New Roman"/>
-        </w:rPr>
-        <w:br/>
-      </w:r>
-      <w:r>
-        <w:rPr>
-          <w:rFonts w:eastAsia="Times New Roman"/>
-        </w:rPr>
-        <w:br/>
-        <w:t xml:space="preserve">Are the identified genes overlap with any approved drug targets (e.g. those in </w:t>
+        </w:rPr>
+        <w:t xml:space="preserve">Line 312. The statement about negative selection is not convincing. It is not clear whether the larger effect sizes of rare variants are simply due to sampling, since larger sampling variance for rare variants is expected in GWAS. The authors could overlay a power curve as in Figure 1 of </w:t>
       </w:r>
       <w:proofErr w:type="spellStart"/>
       <w:r>
         <w:rPr>
           <w:rFonts w:eastAsia="Times New Roman"/>
         </w:rPr>
-        <w:t>Drugbank</w:t>
+        <w:t>Marouli</w:t>
       </w:r>
       <w:proofErr w:type="spellEnd"/>
       <w:r>
         <w:rPr>
           <w:rFonts w:eastAsia="Times New Roman"/>
         </w:rPr>
-        <w:t xml:space="preserve"> and Therapeutic Targets Database)? This might be useful for drug repositioning. </w:t>
-      </w:r>
-      <w:r>
-        <w:rPr>
-          <w:rFonts w:eastAsia="Times New Roman"/>
-          <w:highlight w:val="cyan"/>
-        </w:rPr>
-        <w:t>Greg</w:t>
-      </w:r>
-      <w:r>
-        <w:rPr>
-          <w:rFonts w:eastAsia="Times New Roman"/>
-        </w:rPr>
-        <w:br/>
-      </w:r>
-      <w:r>
-        <w:rPr>
-          <w:rFonts w:eastAsia="Times New Roman"/>
-        </w:rPr>
-        <w:br/>
-        <w:t xml:space="preserve">Line 356, "In GWAS, prior information of a variant can be implemented with multiple strategies, each allowing posterior estimations to carry different weights of the priors." What are the strategies? Any reference? </w:t>
-      </w:r>
-      <w:r>
-        <w:rPr>
-          <w:rFonts w:eastAsia="Times New Roman"/>
-          <w:highlight w:val="yellow"/>
-        </w:rPr>
-        <w:t>Xulong</w:t>
-      </w:r>
-      <w:r>
-        <w:rPr>
-          <w:rFonts w:eastAsia="Times New Roman"/>
-        </w:rPr>
-        <w:t xml:space="preserve"> </w:t>
+        <w:t xml:space="preserve"> et al. (2017) to show the excess of the effects of rare variants in contrast to sampling. In addition, if there is negative selection, the alleles that are deleterious and therefore kept at low frequency must be risk-increasing alleles. The authors should plot the effects of the minor alleles against their frequencies, and examine if most (or the mean effect) of the minor alleles with low frequencies have positive effects on the AD risk (see Figure 4 in Yang et al. 2015 for an example). </w:t>
       </w:r>
       <w:r>
         <w:rPr>
@@ -4764,23 +5667,9 @@
       <w:r>
         <w:rPr>
           <w:rFonts w:eastAsia="Times New Roman"/>
-          <w:highlight w:val="yellow"/>
-        </w:rPr>
-        <w:t>I did some tests trying different methods. Basic idea is to put different weights on prior and data. Variances was the major thing, because posterior variance will always be smaller than the prior variances, so a GWAS results of large sample size (small variance) will always make the posterior variance very small. I will put together more words</w:t>
-      </w:r>
-      <w:r>
-        <w:rPr>
-          <w:rFonts w:eastAsia="Times New Roman"/>
-          <w:highlight w:val="yellow"/>
-        </w:rPr>
-        <w:t>, and some simulation results</w:t>
-      </w:r>
-      <w:r>
-        <w:rPr>
-          <w:rFonts w:eastAsia="Times New Roman"/>
-          <w:highlight w:val="yellow"/>
-        </w:rPr>
-        <w:t xml:space="preserve"> on this.</w:t>
+        </w:rPr>
+        <w:lastRenderedPageBreak/>
+        <w:t xml:space="preserve"> </w:t>
       </w:r>
       <w:r>
         <w:rPr>
@@ -4793,21 +5682,40 @@
           <w:rFonts w:eastAsia="Times New Roman"/>
         </w:rPr>
         <w:br/>
-        <w:t xml:space="preserve">It is not clear what data is used as prior information in the study. To demonstrate any advantage, it would be good to show the GWAS results with and without incorporating the prior information. </w:t>
-      </w:r>
-      <w:r>
-        <w:rPr>
-          <w:rFonts w:eastAsia="Times New Roman"/>
-          <w:highlight w:val="yellow"/>
-        </w:rPr>
-        <w:t xml:space="preserve">Xulong </w:t>
+      </w:r>
+      <w:proofErr w:type="gramStart"/>
+      <w:r>
+        <w:rPr>
+          <w:rFonts w:eastAsia="Times New Roman"/>
+        </w:rPr>
+        <w:t>Are the identified genes overlap</w:t>
+      </w:r>
+      <w:proofErr w:type="gramEnd"/>
+      <w:r>
+        <w:rPr>
+          <w:rFonts w:eastAsia="Times New Roman"/>
+        </w:rPr>
+        <w:t xml:space="preserve"> with any approved drug targets (e.g. those in </w:t>
+      </w:r>
+      <w:proofErr w:type="spellStart"/>
+      <w:r>
+        <w:rPr>
+          <w:rFonts w:eastAsia="Times New Roman"/>
+        </w:rPr>
+        <w:t>Drugbank</w:t>
+      </w:r>
+      <w:proofErr w:type="spellEnd"/>
+      <w:r>
+        <w:rPr>
+          <w:rFonts w:eastAsia="Times New Roman"/>
+        </w:rPr>
+        <w:t xml:space="preserve"> and Therapeutic Targets Database)? This might be useful for drug repositioning. </w:t>
       </w:r>
       <w:r>
         <w:rPr>
           <w:rFonts w:eastAsia="Times New Roman"/>
           <w:highlight w:val="cyan"/>
         </w:rPr>
-        <w:lastRenderedPageBreak/>
         <w:t>Greg</w:t>
       </w:r>
       <w:r>
@@ -4819,67 +5727,1336 @@
       <w:r>
         <w:rPr>
           <w:rFonts w:eastAsia="Times New Roman"/>
-          <w:highlight w:val="yellow"/>
-        </w:rPr>
-        <w:t>It was the Lambert paper. We did not show that because the Lambert paper did not agree with the current ADSP data so much…</w:t>
+        </w:rPr>
+        <w:br/>
+        <w:t xml:space="preserve">Line 356, "In GWAS, prior information of a variant can be implemented with multiple strategies, each allowing posterior estimations to carry different weights of the priors." What are the strategies? Any reference? </w:t>
+      </w:r>
+      <w:r>
+        <w:rPr>
+          <w:rFonts w:eastAsia="Times New Roman"/>
+          <w:highlight w:val="yellow"/>
+        </w:rPr>
+        <w:t>Xulong</w:t>
+      </w:r>
+      <w:r>
+        <w:rPr>
+          <w:rFonts w:eastAsia="Times New Roman"/>
+        </w:rPr>
+        <w:t xml:space="preserve"> </w:t>
+      </w:r>
+      <w:r>
+        <w:rPr>
+          <w:rFonts w:eastAsia="Times New Roman"/>
+          <w:highlight w:val="cyan"/>
+        </w:rPr>
+        <w:t>Greg</w:t>
       </w:r>
     </w:p>
     <w:p>
       <w:pPr>
-        <w:rPr>
-          <w:rFonts w:eastAsia="Times New Roman"/>
+        <w:spacing w:line="360" w:lineRule="auto"/>
+        <w:rPr>
+          <w:rFonts w:ascii="Arial" w:eastAsia="Times New Roman" w:hAnsi="Arial" w:cs="Arial"/>
+          <w:highlight w:val="yellow"/>
         </w:rPr>
       </w:pPr>
       <w:r>
         <w:rPr>
-          <w:rFonts w:eastAsia="Times New Roman"/>
-        </w:rPr>
-        <w:br/>
-        <w:t xml:space="preserve">For a rigorous analysis, more details about the MCMC implementation should be shown, including the length of chain, burn-in, and assessment of convergence. </w:t>
-      </w:r>
-      <w:r>
-        <w:rPr>
-          <w:rFonts w:eastAsia="Times New Roman"/>
-          <w:highlight w:val="yellow"/>
-        </w:rPr>
-        <w:t>Xulong</w:t>
+          <w:rFonts w:ascii="Arial" w:eastAsia="Times New Roman" w:hAnsi="Arial" w:cs="Arial"/>
+          <w:highlight w:val="yellow"/>
+        </w:rPr>
+        <w:t xml:space="preserve">Prior information in </w:t>
+      </w:r>
+      <w:r>
+        <w:rPr>
+          <w:rFonts w:ascii="Arial" w:eastAsia="Times New Roman" w:hAnsi="Arial" w:cs="Arial"/>
+          <w:highlight w:val="yellow"/>
+        </w:rPr>
+        <w:t xml:space="preserve">the GWAS setup usually refers to studies of big sample samples. As an example, </w:t>
+      </w:r>
+      <w:r>
+        <w:rPr>
+          <w:rFonts w:ascii="Arial" w:eastAsia="Times New Roman" w:hAnsi="Arial" w:cs="Arial"/>
+          <w:highlight w:val="yellow"/>
+        </w:rPr>
+        <w:t xml:space="preserve">74,046 people </w:t>
+      </w:r>
+      <w:r>
+        <w:rPr>
+          <w:rFonts w:ascii="Arial" w:eastAsia="Times New Roman" w:hAnsi="Arial" w:cs="Arial"/>
+          <w:highlight w:val="yellow"/>
+        </w:rPr>
+        <w:t xml:space="preserve">was included in </w:t>
+      </w:r>
+      <w:r>
+        <w:rPr>
+          <w:rFonts w:ascii="Arial" w:eastAsia="Times New Roman" w:hAnsi="Arial" w:cs="Arial"/>
+          <w:highlight w:val="yellow"/>
+        </w:rPr>
+        <w:t>the widely</w:t>
+      </w:r>
+      <w:r>
+        <w:rPr>
+          <w:rFonts w:ascii="Arial" w:eastAsia="Times New Roman" w:hAnsi="Arial" w:cs="Arial"/>
+          <w:highlight w:val="yellow"/>
+        </w:rPr>
+        <w:t xml:space="preserve"> recognized GWAS study of Alzheimer’s disease by the </w:t>
+      </w:r>
+      <w:r>
+        <w:rPr>
+          <w:rFonts w:ascii="Arial" w:eastAsia="Times New Roman" w:hAnsi="Arial" w:cs="Arial"/>
+          <w:highlight w:val="yellow"/>
+        </w:rPr>
+        <w:t>IGAP</w:t>
+      </w:r>
+      <w:r>
+        <w:rPr>
+          <w:rFonts w:ascii="Arial" w:eastAsia="Times New Roman" w:hAnsi="Arial" w:cs="Arial"/>
+          <w:highlight w:val="yellow"/>
+        </w:rPr>
+        <w:t xml:space="preserve"> consortium (</w:t>
+      </w:r>
+      <w:r>
+        <w:rPr>
+          <w:rFonts w:ascii="Arial" w:eastAsia="Times New Roman" w:hAnsi="Arial" w:cs="Arial"/>
+          <w:highlight w:val="yellow"/>
+        </w:rPr>
+        <w:t xml:space="preserve">International Genomics of Alzheimer’s Project, </w:t>
+      </w:r>
+      <w:r>
+        <w:rPr>
+          <w:rFonts w:ascii="Arial" w:eastAsia="Times New Roman" w:hAnsi="Arial" w:cs="Arial"/>
+          <w:highlight w:val="yellow"/>
+        </w:rPr>
+        <w:t>Lambert et al., 2013)</w:t>
+      </w:r>
+      <w:r>
+        <w:rPr>
+          <w:rFonts w:ascii="Arial" w:eastAsia="Times New Roman" w:hAnsi="Arial" w:cs="Arial"/>
+          <w:highlight w:val="yellow"/>
+        </w:rPr>
+        <w:t>.</w:t>
+      </w:r>
+      <w:r>
+        <w:rPr>
+          <w:rFonts w:ascii="Arial" w:eastAsia="Times New Roman" w:hAnsi="Arial" w:cs="Arial"/>
+          <w:highlight w:val="yellow"/>
+        </w:rPr>
+        <w:t xml:space="preserve"> Therefore, it is </w:t>
+      </w:r>
+      <w:r>
+        <w:rPr>
+          <w:rFonts w:ascii="Arial" w:eastAsia="Times New Roman" w:hAnsi="Arial" w:cs="Arial"/>
+          <w:highlight w:val="yellow"/>
+        </w:rPr>
+        <w:t xml:space="preserve">important </w:t>
+      </w:r>
+      <w:r>
+        <w:rPr>
+          <w:rFonts w:ascii="Arial" w:eastAsia="Times New Roman" w:hAnsi="Arial" w:cs="Arial"/>
+          <w:highlight w:val="yellow"/>
+        </w:rPr>
+        <w:t>to</w:t>
+      </w:r>
+      <w:r>
+        <w:rPr>
+          <w:rFonts w:ascii="Arial" w:eastAsia="Times New Roman" w:hAnsi="Arial" w:cs="Arial"/>
+          <w:highlight w:val="yellow"/>
+        </w:rPr>
+        <w:t xml:space="preserve"> </w:t>
+      </w:r>
+      <w:r>
+        <w:rPr>
+          <w:rFonts w:ascii="Arial" w:eastAsia="Times New Roman" w:hAnsi="Arial" w:cs="Arial"/>
+          <w:highlight w:val="yellow"/>
+        </w:rPr>
+        <w:t xml:space="preserve">avoid the prior information </w:t>
+      </w:r>
+      <w:r>
+        <w:rPr>
+          <w:rFonts w:ascii="Arial" w:eastAsia="Times New Roman" w:hAnsi="Arial" w:cs="Arial"/>
+          <w:highlight w:val="yellow"/>
+        </w:rPr>
+        <w:t xml:space="preserve">from dominating </w:t>
+      </w:r>
+      <w:r>
+        <w:rPr>
+          <w:rFonts w:ascii="Arial" w:eastAsia="Times New Roman" w:hAnsi="Arial" w:cs="Arial"/>
+          <w:highlight w:val="yellow"/>
+        </w:rPr>
+        <w:t>the</w:t>
+      </w:r>
+      <w:r>
+        <w:rPr>
+          <w:rFonts w:ascii="Arial" w:eastAsia="Times New Roman" w:hAnsi="Arial" w:cs="Arial"/>
+          <w:highlight w:val="yellow"/>
+        </w:rPr>
+        <w:t xml:space="preserve"> new information from the current study</w:t>
+      </w:r>
+      <w:r>
+        <w:rPr>
+          <w:rFonts w:ascii="Arial" w:eastAsia="Times New Roman" w:hAnsi="Arial" w:cs="Arial"/>
+          <w:highlight w:val="yellow"/>
+        </w:rPr>
+        <w:t>, which</w:t>
+      </w:r>
+      <w:r>
+        <w:rPr>
+          <w:rFonts w:ascii="Arial" w:eastAsia="Times New Roman" w:hAnsi="Arial" w:cs="Arial"/>
+          <w:highlight w:val="yellow"/>
+        </w:rPr>
+        <w:t xml:space="preserve"> is </w:t>
+      </w:r>
+      <w:r>
+        <w:rPr>
+          <w:rFonts w:ascii="Arial" w:eastAsia="Times New Roman" w:hAnsi="Arial" w:cs="Arial"/>
+          <w:highlight w:val="yellow"/>
+        </w:rPr>
+        <w:t>of more interests.</w:t>
+      </w:r>
+      <w:r>
+        <w:rPr>
+          <w:rFonts w:ascii="Arial" w:eastAsia="Times New Roman" w:hAnsi="Arial" w:cs="Arial"/>
+          <w:highlight w:val="yellow"/>
+        </w:rPr>
+        <w:t xml:space="preserve"> </w:t>
+      </w:r>
+      <w:r>
+        <w:rPr>
+          <w:rFonts w:ascii="Arial" w:eastAsia="Times New Roman" w:hAnsi="Arial" w:cs="Arial"/>
+          <w:highlight w:val="yellow"/>
+        </w:rPr>
+        <w:t>In seeking for a reasonable method to specify prior</w:t>
+      </w:r>
+      <w:r>
+        <w:rPr>
+          <w:rFonts w:ascii="Arial" w:eastAsia="Times New Roman" w:hAnsi="Arial" w:cs="Arial"/>
+          <w:highlight w:val="yellow"/>
+        </w:rPr>
+        <w:t xml:space="preserve">s </w:t>
+      </w:r>
+      <w:r>
+        <w:rPr>
+          <w:rFonts w:ascii="Arial" w:eastAsia="Times New Roman" w:hAnsi="Arial" w:cs="Arial"/>
+          <w:highlight w:val="yellow"/>
+        </w:rPr>
+        <w:t>of variant effect (</w:t>
+      </w:r>
+      <m:oMath>
+        <m:r>
+          <w:rPr>
+            <w:rFonts w:ascii="Cambria Math" w:eastAsia="Times New Roman" w:hAnsi="Cambria Math" w:cs="Arial"/>
+            <w:highlight w:val="yellow"/>
+          </w:rPr>
+          <m:t>β</m:t>
+        </m:r>
+      </m:oMath>
+      <w:r>
+        <w:rPr>
+          <w:rFonts w:ascii="Arial" w:eastAsia="Times New Roman" w:hAnsi="Arial" w:cs="Arial"/>
+          <w:highlight w:val="yellow"/>
+        </w:rPr>
+        <w:t>)</w:t>
+      </w:r>
+      <w:r>
+        <w:rPr>
+          <w:rFonts w:ascii="Arial" w:eastAsia="Times New Roman" w:hAnsi="Arial" w:cs="Arial"/>
+          <w:highlight w:val="yellow"/>
+        </w:rPr>
+        <w:t xml:space="preserve"> in GWAS problems</w:t>
+      </w:r>
+      <w:r>
+        <w:rPr>
+          <w:rFonts w:ascii="Arial" w:eastAsia="Times New Roman" w:hAnsi="Arial" w:cs="Arial"/>
+          <w:highlight w:val="yellow"/>
+        </w:rPr>
+        <w:t>, w</w:t>
+      </w:r>
+      <w:r>
+        <w:rPr>
+          <w:rFonts w:ascii="Arial" w:eastAsia="Times New Roman" w:hAnsi="Arial" w:cs="Arial"/>
+          <w:highlight w:val="yellow"/>
+        </w:rPr>
+        <w:t xml:space="preserve">e tested </w:t>
+      </w:r>
+      <w:r>
+        <w:rPr>
+          <w:rFonts w:ascii="Arial" w:eastAsia="Times New Roman" w:hAnsi="Arial" w:cs="Arial"/>
+          <w:highlight w:val="yellow"/>
+        </w:rPr>
+        <w:t>multiple strategies</w:t>
+      </w:r>
+      <w:r>
+        <w:rPr>
+          <w:rFonts w:ascii="Arial" w:eastAsia="Times New Roman" w:hAnsi="Arial" w:cs="Arial"/>
+          <w:highlight w:val="yellow"/>
+        </w:rPr>
+        <w:t xml:space="preserve"> as listed in </w:t>
+      </w:r>
+      <w:r>
+        <w:rPr>
+          <w:rFonts w:ascii="Arial" w:eastAsia="Times New Roman" w:hAnsi="Arial" w:cs="Arial"/>
+          <w:highlight w:val="yellow"/>
+        </w:rPr>
+        <w:t>table 1 (below)</w:t>
+      </w:r>
+      <w:r>
+        <w:rPr>
+          <w:rFonts w:ascii="Arial" w:eastAsia="Times New Roman" w:hAnsi="Arial" w:cs="Arial"/>
+          <w:highlight w:val="yellow"/>
+        </w:rPr>
+        <w:t>.</w:t>
+      </w:r>
+      <w:r>
+        <w:rPr>
+          <w:rFonts w:ascii="Arial" w:eastAsia="Times New Roman" w:hAnsi="Arial" w:cs="Arial"/>
+          <w:highlight w:val="yellow"/>
+        </w:rPr>
+        <w:t xml:space="preserve"> </w:t>
+      </w:r>
+    </w:p>
+    <w:tbl>
+      <w:tblPr>
+        <w:tblStyle w:val="TableGrid"/>
+        <w:tblW w:w="0" w:type="auto"/>
+        <w:tblLook w:val="04A0" w:firstRow="1" w:lastRow="0" w:firstColumn="1" w:lastColumn="0" w:noHBand="0" w:noVBand="1"/>
+      </w:tblPr>
+      <w:tblGrid>
+        <w:gridCol w:w="1075"/>
+        <w:gridCol w:w="2430"/>
+        <w:gridCol w:w="5580"/>
+      </w:tblGrid>
+      <w:tr>
+        <w:tc>
+          <w:tcPr>
+            <w:tcW w:w="1075" w:type="dxa"/>
+            <w:vAlign w:val="center"/>
+          </w:tcPr>
+          <w:p>
+            <w:pPr>
+              <w:spacing w:line="360" w:lineRule="auto"/>
+              <w:jc w:val="center"/>
+              <w:rPr>
+                <w:rFonts w:ascii="Arial" w:eastAsia="Times New Roman" w:hAnsi="Arial" w:cs="Arial"/>
+                <w:highlight w:val="yellow"/>
+              </w:rPr>
+            </w:pPr>
+            <w:r>
+              <w:rPr>
+                <w:rFonts w:ascii="Arial" w:eastAsia="Times New Roman" w:hAnsi="Arial" w:cs="Arial"/>
+                <w:highlight w:val="yellow"/>
+              </w:rPr>
+              <w:t>Method</w:t>
+            </w:r>
+          </w:p>
+        </w:tc>
+        <w:tc>
+          <w:tcPr>
+            <w:tcW w:w="2430" w:type="dxa"/>
+            <w:vAlign w:val="center"/>
+          </w:tcPr>
+          <w:p>
+            <w:pPr>
+              <w:spacing w:line="360" w:lineRule="auto"/>
+              <w:jc w:val="center"/>
+              <w:rPr>
+                <w:rFonts w:ascii="Arial" w:eastAsia="Times New Roman" w:hAnsi="Arial" w:cs="Arial"/>
+                <w:highlight w:val="yellow"/>
+              </w:rPr>
+            </w:pPr>
+            <w:r>
+              <w:rPr>
+                <w:rFonts w:ascii="Arial" w:eastAsia="Times New Roman" w:hAnsi="Arial" w:cs="Arial"/>
+                <w:highlight w:val="yellow"/>
+              </w:rPr>
+              <w:t>Formula</w:t>
+            </w:r>
+          </w:p>
+        </w:tc>
+        <w:tc>
+          <w:tcPr>
+            <w:tcW w:w="5580" w:type="dxa"/>
+            <w:vAlign w:val="center"/>
+          </w:tcPr>
+          <w:p>
+            <w:pPr>
+              <w:spacing w:line="360" w:lineRule="auto"/>
+              <w:jc w:val="center"/>
+              <w:rPr>
+                <w:rFonts w:ascii="Arial" w:eastAsia="Times New Roman" w:hAnsi="Arial" w:cs="Arial"/>
+                <w:highlight w:val="yellow"/>
+              </w:rPr>
+            </w:pPr>
+            <w:r>
+              <w:rPr>
+                <w:rFonts w:ascii="Arial" w:eastAsia="Times New Roman" w:hAnsi="Arial" w:cs="Arial"/>
+                <w:highlight w:val="yellow"/>
+              </w:rPr>
+              <w:t>Description</w:t>
+            </w:r>
+          </w:p>
+        </w:tc>
+      </w:tr>
+      <w:tr>
+        <w:tc>
+          <w:tcPr>
+            <w:tcW w:w="1075" w:type="dxa"/>
+            <w:vAlign w:val="center"/>
+          </w:tcPr>
+          <w:p>
+            <w:pPr>
+              <w:spacing w:line="360" w:lineRule="auto"/>
+              <w:jc w:val="center"/>
+              <w:rPr>
+                <w:rFonts w:ascii="Arial" w:eastAsia="Times New Roman" w:hAnsi="Arial" w:cs="Arial"/>
+                <w:highlight w:val="yellow"/>
+              </w:rPr>
+            </w:pPr>
+            <w:r>
+              <w:rPr>
+                <w:rFonts w:ascii="Arial" w:eastAsia="Times New Roman" w:hAnsi="Arial" w:cs="Arial"/>
+                <w:highlight w:val="yellow"/>
+              </w:rPr>
+              <w:t>1</w:t>
+            </w:r>
+          </w:p>
+        </w:tc>
+        <w:tc>
+          <w:tcPr>
+            <w:tcW w:w="2430" w:type="dxa"/>
+            <w:vAlign w:val="center"/>
+          </w:tcPr>
+          <w:p>
+            <w:pPr>
+              <w:spacing w:line="360" w:lineRule="auto"/>
+              <w:jc w:val="center"/>
+              <w:rPr>
+                <w:rFonts w:ascii="Arial" w:eastAsia="Times New Roman" w:hAnsi="Arial" w:cs="Arial"/>
+                <w:highlight w:val="yellow"/>
+              </w:rPr>
+            </w:pPr>
+            <m:oMathPara>
+              <m:oMath>
+                <m:r>
+                  <w:rPr>
+                    <w:rFonts w:ascii="Cambria Math" w:eastAsia="Times New Roman" w:hAnsi="Cambria Math" w:cs="Arial"/>
+                    <w:highlight w:val="yellow"/>
+                  </w:rPr>
+                  <m:t>β ~ N(μ, σ)</m:t>
+                </m:r>
+              </m:oMath>
+            </m:oMathPara>
+          </w:p>
+          <w:p>
+            <w:pPr>
+              <w:spacing w:line="360" w:lineRule="auto"/>
+              <w:jc w:val="center"/>
+              <w:rPr>
+                <w:rFonts w:ascii="Arial" w:eastAsia="Times New Roman" w:hAnsi="Arial" w:cs="Arial"/>
+                <w:highlight w:val="yellow"/>
+              </w:rPr>
+            </w:pPr>
+            <m:oMathPara>
+              <m:oMath>
+                <m:r>
+                  <w:rPr>
+                    <w:rFonts w:ascii="Cambria Math" w:eastAsia="Times New Roman" w:hAnsi="Cambria Math" w:cs="Arial"/>
+                    <w:highlight w:val="yellow"/>
+                  </w:rPr>
+                  <m:t>μ</m:t>
+                </m:r>
+                <m:r>
+                  <w:rPr>
+                    <w:rFonts w:ascii="Cambria Math" w:eastAsia="Times New Roman" w:hAnsi="Cambria Math" w:cs="Arial"/>
+                    <w:highlight w:val="yellow"/>
+                  </w:rPr>
+                  <m:t>=prior</m:t>
+                </m:r>
+              </m:oMath>
+            </m:oMathPara>
+          </w:p>
+          <w:p>
+            <w:pPr>
+              <w:spacing w:line="360" w:lineRule="auto"/>
+              <w:jc w:val="center"/>
+              <w:rPr>
+                <w:rFonts w:ascii="Arial" w:eastAsia="Times New Roman" w:hAnsi="Arial" w:cs="Arial"/>
+                <w:highlight w:val="yellow"/>
+              </w:rPr>
+            </w:pPr>
+            <m:oMathPara>
+              <m:oMath>
+                <m:r>
+                  <w:rPr>
+                    <w:rFonts w:ascii="Cambria Math" w:eastAsia="Times New Roman" w:hAnsi="Cambria Math" w:cs="Arial"/>
+                    <w:highlight w:val="yellow"/>
+                  </w:rPr>
+                  <m:t>σ</m:t>
+                </m:r>
+                <m:r>
+                  <w:rPr>
+                    <w:rFonts w:ascii="Cambria Math" w:eastAsia="Times New Roman" w:hAnsi="Cambria Math" w:cs="Arial"/>
+                    <w:highlight w:val="yellow"/>
+                  </w:rPr>
+                  <m:t>=prior</m:t>
+                </m:r>
+              </m:oMath>
+            </m:oMathPara>
+          </w:p>
+        </w:tc>
+        <w:tc>
+          <w:tcPr>
+            <w:tcW w:w="5580" w:type="dxa"/>
+            <w:vAlign w:val="center"/>
+          </w:tcPr>
+          <w:p>
+            <w:pPr>
+              <w:pStyle w:val="ListParagraph"/>
+              <w:numPr>
+                <w:ilvl w:val="0"/>
+                <w:numId w:val="1"/>
+              </w:numPr>
+              <w:spacing w:line="360" w:lineRule="auto"/>
+              <w:rPr>
+                <w:rFonts w:ascii="Arial" w:eastAsia="Times New Roman" w:hAnsi="Arial" w:cs="Arial"/>
+                <w:highlight w:val="yellow"/>
+              </w:rPr>
+            </w:pPr>
+            <w:r>
+              <w:rPr>
+                <w:rFonts w:ascii="Arial" w:eastAsia="Times New Roman" w:hAnsi="Arial" w:cs="Arial"/>
+                <w:highlight w:val="yellow"/>
+              </w:rPr>
+              <w:t>Plug in published values of expected mean (</w:t>
+            </w:r>
+            <m:oMath>
+              <m:r>
+                <w:rPr>
+                  <w:rFonts w:ascii="Cambria Math" w:eastAsia="Times New Roman" w:hAnsi="Cambria Math" w:cs="Arial"/>
+                  <w:highlight w:val="yellow"/>
+                </w:rPr>
+                <m:t>μ</m:t>
+              </m:r>
+            </m:oMath>
+            <w:r>
+              <w:rPr>
+                <w:rFonts w:ascii="Arial" w:eastAsia="Times New Roman" w:hAnsi="Arial" w:cs="Arial"/>
+                <w:highlight w:val="yellow"/>
+              </w:rPr>
+              <w:t>) and its standard error (</w:t>
+            </w:r>
+            <m:oMath>
+              <m:r>
+                <w:rPr>
+                  <w:rFonts w:ascii="Cambria Math" w:eastAsia="Times New Roman" w:hAnsi="Cambria Math" w:cs="Arial"/>
+                  <w:highlight w:val="yellow"/>
+                </w:rPr>
+                <m:t>σ</m:t>
+              </m:r>
+            </m:oMath>
+            <w:r>
+              <w:rPr>
+                <w:rFonts w:ascii="Arial" w:eastAsia="Times New Roman" w:hAnsi="Arial" w:cs="Arial"/>
+                <w:highlight w:val="yellow"/>
+              </w:rPr>
+              <w:t>)</w:t>
+            </w:r>
+          </w:p>
+        </w:tc>
+      </w:tr>
+      <w:tr>
+        <w:tc>
+          <w:tcPr>
+            <w:tcW w:w="1075" w:type="dxa"/>
+            <w:vAlign w:val="center"/>
+          </w:tcPr>
+          <w:p>
+            <w:pPr>
+              <w:spacing w:line="360" w:lineRule="auto"/>
+              <w:jc w:val="center"/>
+              <w:rPr>
+                <w:rFonts w:ascii="Arial" w:eastAsia="Times New Roman" w:hAnsi="Arial" w:cs="Arial"/>
+                <w:highlight w:val="yellow"/>
+              </w:rPr>
+            </w:pPr>
+            <w:r>
+              <w:rPr>
+                <w:rFonts w:ascii="Arial" w:eastAsia="Times New Roman" w:hAnsi="Arial" w:cs="Arial"/>
+                <w:highlight w:val="yellow"/>
+              </w:rPr>
+              <w:t>2</w:t>
+            </w:r>
+          </w:p>
+        </w:tc>
+        <w:tc>
+          <w:tcPr>
+            <w:tcW w:w="2430" w:type="dxa"/>
+            <w:vAlign w:val="center"/>
+          </w:tcPr>
+          <w:p>
+            <w:pPr>
+              <w:spacing w:line="360" w:lineRule="auto"/>
+              <w:jc w:val="center"/>
+              <w:rPr>
+                <w:rFonts w:ascii="Arial" w:eastAsia="Times New Roman" w:hAnsi="Arial" w:cs="Arial"/>
+                <w:highlight w:val="yellow"/>
+              </w:rPr>
+            </w:pPr>
+            <m:oMathPara>
+              <m:oMath>
+                <m:r>
+                  <w:rPr>
+                    <w:rFonts w:ascii="Cambria Math" w:eastAsia="Times New Roman" w:hAnsi="Cambria Math" w:cs="Arial"/>
+                    <w:highlight w:val="yellow"/>
+                  </w:rPr>
+                  <m:t>β ~ N(μ, σ)</m:t>
+                </m:r>
+              </m:oMath>
+            </m:oMathPara>
+          </w:p>
+          <w:p>
+            <w:pPr>
+              <w:spacing w:line="360" w:lineRule="auto"/>
+              <w:jc w:val="center"/>
+              <w:rPr>
+                <w:rFonts w:ascii="Arial" w:eastAsia="Times New Roman" w:hAnsi="Arial" w:cs="Arial"/>
+                <w:highlight w:val="yellow"/>
+              </w:rPr>
+            </w:pPr>
+            <m:oMathPara>
+              <m:oMath>
+                <m:r>
+                  <w:rPr>
+                    <w:rFonts w:ascii="Cambria Math" w:eastAsia="Times New Roman" w:hAnsi="Cambria Math" w:cs="Arial"/>
+                    <w:highlight w:val="yellow"/>
+                  </w:rPr>
+                  <m:t>μ</m:t>
+                </m:r>
+                <m:r>
+                  <w:rPr>
+                    <w:rFonts w:ascii="Cambria Math" w:eastAsia="Times New Roman" w:hAnsi="Cambria Math" w:cs="Arial"/>
+                    <w:highlight w:val="yellow"/>
+                  </w:rPr>
+                  <m:t xml:space="preserve"> ~ N(</m:t>
+                </m:r>
+                <m:r>
+                  <w:rPr>
+                    <w:rFonts w:ascii="Cambria Math" w:eastAsia="Times New Roman" w:hAnsi="Cambria Math" w:cs="Arial"/>
+                    <w:highlight w:val="yellow"/>
+                  </w:rPr>
+                  <m:t>prior</m:t>
+                </m:r>
+                <m:r>
+                  <w:rPr>
+                    <w:rFonts w:ascii="Cambria Math" w:eastAsia="Times New Roman" w:hAnsi="Cambria Math" w:cs="Arial"/>
+                    <w:highlight w:val="yellow"/>
+                  </w:rPr>
+                  <m:t>, 1)</m:t>
+                </m:r>
+              </m:oMath>
+            </m:oMathPara>
+          </w:p>
+          <w:p>
+            <w:pPr>
+              <w:spacing w:line="360" w:lineRule="auto"/>
+              <w:jc w:val="center"/>
+              <w:rPr>
+                <w:rFonts w:ascii="Arial" w:eastAsia="Times New Roman" w:hAnsi="Arial" w:cs="Arial"/>
+                <w:highlight w:val="yellow"/>
+              </w:rPr>
+            </w:pPr>
+            <m:oMathPara>
+              <m:oMath>
+                <m:r>
+                  <w:rPr>
+                    <w:rFonts w:ascii="Cambria Math" w:eastAsia="Times New Roman" w:hAnsi="Cambria Math" w:cs="Arial"/>
+                    <w:highlight w:val="yellow"/>
+                  </w:rPr>
+                  <m:t>σ</m:t>
+                </m:r>
+                <m:r>
+                  <w:rPr>
+                    <w:rFonts w:ascii="Cambria Math" w:eastAsia="Times New Roman" w:hAnsi="Cambria Math" w:cs="Arial"/>
+                    <w:highlight w:val="yellow"/>
+                  </w:rPr>
+                  <m:t xml:space="preserve"> ~ N(</m:t>
+                </m:r>
+                <m:r>
+                  <w:rPr>
+                    <w:rFonts w:ascii="Cambria Math" w:eastAsia="Times New Roman" w:hAnsi="Cambria Math" w:cs="Arial"/>
+                    <w:highlight w:val="yellow"/>
+                  </w:rPr>
+                  <m:t>prior</m:t>
+                </m:r>
+                <m:r>
+                  <w:rPr>
+                    <w:rFonts w:ascii="Cambria Math" w:eastAsia="Times New Roman" w:hAnsi="Cambria Math" w:cs="Arial"/>
+                    <w:highlight w:val="yellow"/>
+                  </w:rPr>
+                  <m:t>, 1)</m:t>
+                </m:r>
+              </m:oMath>
+            </m:oMathPara>
+          </w:p>
+        </w:tc>
+        <w:tc>
+          <w:tcPr>
+            <w:tcW w:w="5580" w:type="dxa"/>
+            <w:vAlign w:val="center"/>
+          </w:tcPr>
+          <w:p>
+            <w:pPr>
+              <w:pStyle w:val="ListParagraph"/>
+              <w:numPr>
+                <w:ilvl w:val="0"/>
+                <w:numId w:val="1"/>
+              </w:numPr>
+              <w:spacing w:line="360" w:lineRule="auto"/>
+              <w:rPr>
+                <w:rFonts w:ascii="Arial" w:eastAsia="Times New Roman" w:hAnsi="Arial" w:cs="Arial"/>
+                <w:highlight w:val="yellow"/>
+              </w:rPr>
+            </w:pPr>
+            <w:r>
+              <w:rPr>
+                <w:rFonts w:ascii="Arial" w:eastAsia="Times New Roman" w:hAnsi="Arial" w:cs="Arial"/>
+                <w:highlight w:val="yellow"/>
+              </w:rPr>
+              <w:t xml:space="preserve">Model </w:t>
+            </w:r>
+            <m:oMath>
+              <m:r>
+                <w:rPr>
+                  <w:rFonts w:ascii="Cambria Math" w:eastAsia="Times New Roman" w:hAnsi="Cambria Math" w:cs="Arial"/>
+                  <w:highlight w:val="yellow"/>
+                </w:rPr>
+                <m:t>μ</m:t>
+              </m:r>
+            </m:oMath>
+            <w:r>
+              <w:rPr>
+                <w:rFonts w:ascii="Arial" w:eastAsia="Times New Roman" w:hAnsi="Arial" w:cs="Arial"/>
+                <w:highlight w:val="yellow"/>
+              </w:rPr>
+              <w:t xml:space="preserve"> by a Gaussian </w:t>
+            </w:r>
+            <w:r>
+              <w:rPr>
+                <w:rFonts w:ascii="Arial" w:eastAsia="Times New Roman" w:hAnsi="Arial" w:cs="Arial"/>
+                <w:highlight w:val="yellow"/>
+              </w:rPr>
+              <w:t>distribution</w:t>
+            </w:r>
+            <w:r>
+              <w:rPr>
+                <w:rFonts w:ascii="Arial" w:eastAsia="Times New Roman" w:hAnsi="Arial" w:cs="Arial"/>
+                <w:highlight w:val="yellow"/>
+              </w:rPr>
+              <w:t xml:space="preserve"> with expected mean the published value</w:t>
+            </w:r>
+          </w:p>
+          <w:p>
+            <w:pPr>
+              <w:pStyle w:val="ListParagraph"/>
+              <w:numPr>
+                <w:ilvl w:val="0"/>
+                <w:numId w:val="1"/>
+              </w:numPr>
+              <w:spacing w:line="360" w:lineRule="auto"/>
+              <w:rPr>
+                <w:rFonts w:ascii="Arial" w:eastAsia="Times New Roman" w:hAnsi="Arial" w:cs="Arial"/>
+                <w:highlight w:val="yellow"/>
+              </w:rPr>
+            </w:pPr>
+            <w:r>
+              <w:rPr>
+                <w:rFonts w:ascii="Arial" w:eastAsia="Times New Roman" w:hAnsi="Arial" w:cs="Arial"/>
+                <w:highlight w:val="yellow"/>
+              </w:rPr>
+              <w:t xml:space="preserve">Model </w:t>
+            </w:r>
+            <m:oMath>
+              <m:r>
+                <w:rPr>
+                  <w:rFonts w:ascii="Cambria Math" w:eastAsia="Times New Roman" w:hAnsi="Cambria Math" w:cs="Arial"/>
+                  <w:highlight w:val="yellow"/>
+                </w:rPr>
+                <m:t>σ</m:t>
+              </m:r>
+            </m:oMath>
+            <w:r>
+              <w:rPr>
+                <w:rFonts w:ascii="Arial" w:eastAsia="Times New Roman" w:hAnsi="Arial" w:cs="Arial"/>
+                <w:highlight w:val="yellow"/>
+              </w:rPr>
+              <w:t xml:space="preserve"> by a Gaussian </w:t>
+            </w:r>
+            <w:r>
+              <w:rPr>
+                <w:rFonts w:ascii="Arial" w:eastAsia="Times New Roman" w:hAnsi="Arial" w:cs="Arial"/>
+                <w:highlight w:val="yellow"/>
+              </w:rPr>
+              <w:t>distribution</w:t>
+            </w:r>
+            <w:r>
+              <w:rPr>
+                <w:rFonts w:ascii="Arial" w:eastAsia="Times New Roman" w:hAnsi="Arial" w:cs="Arial"/>
+                <w:highlight w:val="yellow"/>
+              </w:rPr>
+              <w:t xml:space="preserve"> with expected mean the published value</w:t>
+            </w:r>
+          </w:p>
+        </w:tc>
+      </w:tr>
+      <w:tr>
+        <w:tc>
+          <w:tcPr>
+            <w:tcW w:w="1075" w:type="dxa"/>
+            <w:vAlign w:val="center"/>
+          </w:tcPr>
+          <w:p>
+            <w:pPr>
+              <w:spacing w:line="360" w:lineRule="auto"/>
+              <w:jc w:val="center"/>
+              <w:rPr>
+                <w:rFonts w:ascii="Arial" w:eastAsia="Times New Roman" w:hAnsi="Arial" w:cs="Arial"/>
+                <w:highlight w:val="yellow"/>
+              </w:rPr>
+            </w:pPr>
+            <w:r>
+              <w:rPr>
+                <w:rFonts w:ascii="Arial" w:eastAsia="Times New Roman" w:hAnsi="Arial" w:cs="Arial"/>
+                <w:highlight w:val="yellow"/>
+              </w:rPr>
+              <w:t>3</w:t>
+            </w:r>
+          </w:p>
+        </w:tc>
+        <w:tc>
+          <w:tcPr>
+            <w:tcW w:w="2430" w:type="dxa"/>
+            <w:vAlign w:val="center"/>
+          </w:tcPr>
+          <w:p>
+            <w:pPr>
+              <w:spacing w:line="360" w:lineRule="auto"/>
+              <w:jc w:val="center"/>
+              <w:rPr>
+                <w:rFonts w:ascii="Arial" w:eastAsia="Times New Roman" w:hAnsi="Arial" w:cs="Arial"/>
+                <w:highlight w:val="yellow"/>
+              </w:rPr>
+            </w:pPr>
+            <m:oMathPara>
+              <m:oMath>
+                <m:r>
+                  <w:rPr>
+                    <w:rFonts w:ascii="Cambria Math" w:eastAsia="Times New Roman" w:hAnsi="Cambria Math" w:cs="Arial"/>
+                    <w:highlight w:val="yellow"/>
+                  </w:rPr>
+                  <m:t>β ~ N(</m:t>
+                </m:r>
+                <m:r>
+                  <w:rPr>
+                    <w:rFonts w:ascii="Cambria Math" w:eastAsia="Times New Roman" w:hAnsi="Cambria Math" w:cs="Arial"/>
+                    <w:highlight w:val="yellow"/>
+                  </w:rPr>
+                  <m:t>t*</m:t>
+                </m:r>
+                <m:r>
+                  <w:rPr>
+                    <w:rFonts w:ascii="Cambria Math" w:eastAsia="Times New Roman" w:hAnsi="Cambria Math" w:cs="Arial"/>
+                    <w:highlight w:val="yellow"/>
+                  </w:rPr>
+                  <m:t>σ</m:t>
+                </m:r>
+                <m:r>
+                  <w:rPr>
+                    <w:rFonts w:ascii="Cambria Math" w:eastAsia="Times New Roman" w:hAnsi="Cambria Math" w:cs="Arial"/>
+                    <w:highlight w:val="yellow"/>
+                  </w:rPr>
+                  <m:t>, σ)</m:t>
+                </m:r>
+              </m:oMath>
+            </m:oMathPara>
+          </w:p>
+          <w:p>
+            <w:pPr>
+              <w:spacing w:line="360" w:lineRule="auto"/>
+              <w:jc w:val="center"/>
+              <w:rPr>
+                <w:rFonts w:ascii="Arial" w:eastAsia="Times New Roman" w:hAnsi="Arial" w:cs="Arial"/>
+                <w:highlight w:val="yellow"/>
+              </w:rPr>
+            </w:pPr>
+            <m:oMathPara>
+              <m:oMath>
+                <m:r>
+                  <w:rPr>
+                    <w:rFonts w:ascii="Cambria Math" w:eastAsia="Times New Roman" w:hAnsi="Cambria Math" w:cs="Arial"/>
+                    <w:highlight w:val="yellow"/>
+                  </w:rPr>
+                  <m:t>t</m:t>
+                </m:r>
+                <m:r>
+                  <w:rPr>
+                    <w:rFonts w:ascii="Cambria Math" w:eastAsia="Times New Roman" w:hAnsi="Cambria Math" w:cs="Arial"/>
+                    <w:highlight w:val="yellow"/>
+                  </w:rPr>
+                  <m:t>=prior</m:t>
+                </m:r>
+              </m:oMath>
+            </m:oMathPara>
+          </w:p>
+          <w:p>
+            <w:pPr>
+              <w:spacing w:line="360" w:lineRule="auto"/>
+              <w:jc w:val="center"/>
+              <w:rPr>
+                <w:rFonts w:ascii="Arial" w:eastAsia="Times New Roman" w:hAnsi="Arial" w:cs="Arial"/>
+                <w:highlight w:val="yellow"/>
+              </w:rPr>
+            </w:pPr>
+            <m:oMathPara>
+              <m:oMath>
+                <m:r>
+                  <w:rPr>
+                    <w:rFonts w:ascii="Cambria Math" w:eastAsia="Times New Roman" w:hAnsi="Cambria Math" w:cs="Arial"/>
+                    <w:highlight w:val="yellow"/>
+                  </w:rPr>
+                  <m:t xml:space="preserve">σ ~ </m:t>
+                </m:r>
+                <m:sSub>
+                  <m:sSubPr>
+                    <m:ctrlPr>
+                      <w:rPr>
+                        <w:rFonts w:ascii="Cambria Math" w:eastAsia="Times New Roman" w:hAnsi="Cambria Math" w:cs="Arial"/>
+                        <w:i/>
+                      </w:rPr>
+                    </m:ctrlPr>
+                  </m:sSubPr>
+                  <m:e>
+                    <m:r>
+                      <w:rPr>
+                        <w:rFonts w:ascii="Cambria Math" w:eastAsia="Times New Roman" w:hAnsi="Cambria Math" w:cs="Arial"/>
+                      </w:rPr>
+                      <m:t>inv</m:t>
+                    </m:r>
+                  </m:e>
+                  <m:sub>
+                    <m:r>
+                      <w:rPr>
+                        <w:rFonts w:ascii="Cambria Math" w:eastAsia="Times New Roman" w:hAnsi="Cambria Math" w:cs="Arial"/>
+                      </w:rPr>
+                      <m:t>gamma</m:t>
+                    </m:r>
+                  </m:sub>
+                </m:sSub>
+                <m:r>
+                  <w:rPr>
+                    <w:rFonts w:ascii="Cambria Math" w:eastAsia="Times New Roman" w:hAnsi="Cambria Math" w:cs="Arial"/>
+                  </w:rPr>
+                  <m:t>(2, 1)</m:t>
+                </m:r>
+              </m:oMath>
+            </m:oMathPara>
+          </w:p>
+        </w:tc>
+        <w:tc>
+          <w:tcPr>
+            <w:tcW w:w="5580" w:type="dxa"/>
+            <w:vAlign w:val="center"/>
+          </w:tcPr>
+          <w:p>
+            <w:pPr>
+              <w:pStyle w:val="ListParagraph"/>
+              <w:numPr>
+                <w:ilvl w:val="0"/>
+                <w:numId w:val="1"/>
+              </w:numPr>
+              <w:spacing w:line="360" w:lineRule="auto"/>
+              <w:rPr>
+                <w:rFonts w:ascii="Arial" w:eastAsia="Times New Roman" w:hAnsi="Arial" w:cs="Arial"/>
+                <w:highlight w:val="yellow"/>
+              </w:rPr>
+            </w:pPr>
+            <w:r>
+              <w:rPr>
+                <w:rFonts w:ascii="Arial" w:eastAsia="Times New Roman" w:hAnsi="Arial" w:cs="Arial"/>
+                <w:highlight w:val="yellow"/>
+              </w:rPr>
+              <w:t>Plug in published values of standardized expected mean (</w:t>
+            </w:r>
+            <w:r>
+              <w:rPr>
+                <w:rFonts w:ascii="Arial" w:eastAsia="Times New Roman" w:hAnsi="Arial" w:cs="Arial"/>
+                <w:i/>
+                <w:highlight w:val="yellow"/>
+              </w:rPr>
+              <w:t>t</w:t>
+            </w:r>
+            <w:r>
+              <w:rPr>
+                <w:rFonts w:ascii="Arial" w:eastAsia="Times New Roman" w:hAnsi="Arial" w:cs="Arial"/>
+                <w:highlight w:val="yellow"/>
+              </w:rPr>
+              <w:t>)</w:t>
+            </w:r>
+          </w:p>
+          <w:p>
+            <w:pPr>
+              <w:pStyle w:val="ListParagraph"/>
+              <w:numPr>
+                <w:ilvl w:val="0"/>
+                <w:numId w:val="1"/>
+              </w:numPr>
+              <w:spacing w:line="360" w:lineRule="auto"/>
+              <w:rPr>
+                <w:rFonts w:ascii="Arial" w:eastAsia="Times New Roman" w:hAnsi="Arial" w:cs="Arial"/>
+                <w:highlight w:val="yellow"/>
+              </w:rPr>
+            </w:pPr>
+            <w:r>
+              <w:rPr>
+                <w:rFonts w:ascii="Arial" w:eastAsia="Times New Roman" w:hAnsi="Arial" w:cs="Arial"/>
+                <w:highlight w:val="yellow"/>
+              </w:rPr>
+              <w:t xml:space="preserve">Model </w:t>
+            </w:r>
+            <m:oMath>
+              <m:r>
+                <w:rPr>
+                  <w:rFonts w:ascii="Cambria Math" w:eastAsia="Times New Roman" w:hAnsi="Cambria Math" w:cs="Arial"/>
+                  <w:highlight w:val="yellow"/>
+                </w:rPr>
+                <m:t>σ</m:t>
+              </m:r>
+            </m:oMath>
+            <w:r>
+              <w:rPr>
+                <w:rFonts w:ascii="Arial" w:eastAsia="Times New Roman" w:hAnsi="Arial" w:cs="Arial"/>
+                <w:highlight w:val="yellow"/>
+              </w:rPr>
+              <w:t xml:space="preserve"> by a</w:t>
+            </w:r>
+            <w:r>
+              <w:rPr>
+                <w:rFonts w:ascii="Arial" w:eastAsia="Times New Roman" w:hAnsi="Arial" w:cs="Arial"/>
+                <w:highlight w:val="yellow"/>
+              </w:rPr>
+              <w:t>n</w:t>
+            </w:r>
+            <w:r>
+              <w:rPr>
+                <w:rFonts w:ascii="Arial" w:eastAsia="Times New Roman" w:hAnsi="Arial" w:cs="Arial"/>
+                <w:highlight w:val="yellow"/>
+              </w:rPr>
+              <w:t xml:space="preserve"> Inverse-Gamma distribution</w:t>
+            </w:r>
+          </w:p>
+        </w:tc>
+      </w:tr>
+      <w:tr>
+        <w:tc>
+          <w:tcPr>
+            <w:tcW w:w="1075" w:type="dxa"/>
+            <w:vAlign w:val="center"/>
+          </w:tcPr>
+          <w:p>
+            <w:pPr>
+              <w:spacing w:line="360" w:lineRule="auto"/>
+              <w:jc w:val="center"/>
+              <w:rPr>
+                <w:rFonts w:ascii="Arial" w:eastAsia="Times New Roman" w:hAnsi="Arial" w:cs="Arial"/>
+                <w:highlight w:val="yellow"/>
+              </w:rPr>
+            </w:pPr>
+            <w:r>
+              <w:rPr>
+                <w:rFonts w:ascii="Arial" w:eastAsia="Times New Roman" w:hAnsi="Arial" w:cs="Arial"/>
+                <w:highlight w:val="yellow"/>
+              </w:rPr>
+              <w:t>4</w:t>
+            </w:r>
+          </w:p>
+        </w:tc>
+        <w:tc>
+          <w:tcPr>
+            <w:tcW w:w="2430" w:type="dxa"/>
+            <w:vAlign w:val="center"/>
+          </w:tcPr>
+          <w:p>
+            <w:pPr>
+              <w:spacing w:line="360" w:lineRule="auto"/>
+              <w:jc w:val="center"/>
+              <w:rPr>
+                <w:rFonts w:ascii="Arial" w:eastAsia="Times New Roman" w:hAnsi="Arial" w:cs="Arial"/>
+                <w:highlight w:val="yellow"/>
+              </w:rPr>
+            </w:pPr>
+            <m:oMathPara>
+              <m:oMath>
+                <m:r>
+                  <w:rPr>
+                    <w:rFonts w:ascii="Cambria Math" w:eastAsia="Times New Roman" w:hAnsi="Cambria Math" w:cs="Arial"/>
+                    <w:highlight w:val="yellow"/>
+                  </w:rPr>
+                  <m:t>β ~ N(</m:t>
+                </m:r>
+                <m:r>
+                  <w:rPr>
+                    <w:rFonts w:ascii="Cambria Math" w:eastAsia="Times New Roman" w:hAnsi="Cambria Math" w:cs="Arial"/>
+                    <w:highlight w:val="yellow"/>
+                  </w:rPr>
+                  <m:t>t</m:t>
+                </m:r>
+                <m:r>
+                  <w:rPr>
+                    <w:rFonts w:ascii="Cambria Math" w:eastAsia="Times New Roman" w:hAnsi="Cambria Math" w:cs="Arial"/>
+                    <w:highlight w:val="yellow"/>
+                  </w:rPr>
+                  <m:t>*</m:t>
+                </m:r>
+                <m:r>
+                  <w:rPr>
+                    <w:rFonts w:ascii="Cambria Math" w:eastAsia="Times New Roman" w:hAnsi="Cambria Math" w:cs="Arial"/>
+                    <w:highlight w:val="yellow"/>
+                  </w:rPr>
+                  <m:t>σ</m:t>
+                </m:r>
+                <m:r>
+                  <w:rPr>
+                    <w:rFonts w:ascii="Cambria Math" w:eastAsia="Times New Roman" w:hAnsi="Cambria Math" w:cs="Arial"/>
+                    <w:highlight w:val="yellow"/>
+                  </w:rPr>
+                  <m:t>, σ)</m:t>
+                </m:r>
+              </m:oMath>
+            </m:oMathPara>
+          </w:p>
+          <w:p>
+            <w:pPr>
+              <w:spacing w:line="360" w:lineRule="auto"/>
+              <w:jc w:val="center"/>
+              <w:rPr>
+                <w:rFonts w:ascii="Arial" w:eastAsia="Times New Roman" w:hAnsi="Arial" w:cs="Arial"/>
+                <w:highlight w:val="yellow"/>
+              </w:rPr>
+            </w:pPr>
+            <m:oMathPara>
+              <m:oMath>
+                <m:r>
+                  <w:rPr>
+                    <w:rFonts w:ascii="Cambria Math" w:eastAsia="Times New Roman" w:hAnsi="Cambria Math" w:cs="Arial"/>
+                    <w:highlight w:val="yellow"/>
+                  </w:rPr>
+                  <m:t>t</m:t>
+                </m:r>
+                <m:r>
+                  <w:rPr>
+                    <w:rFonts w:ascii="Cambria Math" w:eastAsia="Times New Roman" w:hAnsi="Cambria Math" w:cs="Arial"/>
+                    <w:highlight w:val="yellow"/>
+                  </w:rPr>
+                  <m:t xml:space="preserve"> ~ N(prior, 1)</m:t>
+                </m:r>
+              </m:oMath>
+            </m:oMathPara>
+          </w:p>
+          <w:p>
+            <w:pPr>
+              <w:spacing w:line="360" w:lineRule="auto"/>
+              <w:jc w:val="center"/>
+              <w:rPr>
+                <w:rFonts w:ascii="Arial" w:eastAsia="Times New Roman" w:hAnsi="Arial" w:cs="Arial"/>
+                <w:highlight w:val="yellow"/>
+              </w:rPr>
+            </w:pPr>
+            <m:oMathPara>
+              <m:oMath>
+                <m:r>
+                  <w:rPr>
+                    <w:rFonts w:ascii="Cambria Math" w:eastAsia="Times New Roman" w:hAnsi="Cambria Math" w:cs="Arial"/>
+                    <w:highlight w:val="yellow"/>
+                  </w:rPr>
+                  <m:t xml:space="preserve">σ ~ </m:t>
+                </m:r>
+                <m:sSub>
+                  <m:sSubPr>
+                    <m:ctrlPr>
+                      <w:rPr>
+                        <w:rFonts w:ascii="Cambria Math" w:eastAsia="Times New Roman" w:hAnsi="Cambria Math" w:cs="Arial"/>
+                        <w:i/>
+                      </w:rPr>
+                    </m:ctrlPr>
+                  </m:sSubPr>
+                  <m:e>
+                    <m:r>
+                      <w:rPr>
+                        <w:rFonts w:ascii="Cambria Math" w:eastAsia="Times New Roman" w:hAnsi="Cambria Math" w:cs="Arial"/>
+                      </w:rPr>
+                      <m:t>inv</m:t>
+                    </m:r>
+                  </m:e>
+                  <m:sub>
+                    <m:r>
+                      <w:rPr>
+                        <w:rFonts w:ascii="Cambria Math" w:eastAsia="Times New Roman" w:hAnsi="Cambria Math" w:cs="Arial"/>
+                      </w:rPr>
+                      <m:t>gamma</m:t>
+                    </m:r>
+                  </m:sub>
+                </m:sSub>
+                <m:r>
+                  <w:rPr>
+                    <w:rFonts w:ascii="Cambria Math" w:eastAsia="Times New Roman" w:hAnsi="Cambria Math" w:cs="Arial"/>
+                  </w:rPr>
+                  <m:t>(2, 1)</m:t>
+                </m:r>
+              </m:oMath>
+            </m:oMathPara>
+          </w:p>
+        </w:tc>
+        <w:tc>
+          <w:tcPr>
+            <w:tcW w:w="5580" w:type="dxa"/>
+            <w:vAlign w:val="center"/>
+          </w:tcPr>
+          <w:p>
+            <w:pPr>
+              <w:pStyle w:val="ListParagraph"/>
+              <w:numPr>
+                <w:ilvl w:val="0"/>
+                <w:numId w:val="1"/>
+              </w:numPr>
+              <w:spacing w:line="360" w:lineRule="auto"/>
+              <w:rPr>
+                <w:rFonts w:ascii="Arial" w:eastAsia="Times New Roman" w:hAnsi="Arial" w:cs="Arial"/>
+                <w:highlight w:val="yellow"/>
+              </w:rPr>
+            </w:pPr>
+            <w:r>
+              <w:rPr>
+                <w:rFonts w:ascii="Arial" w:eastAsia="Times New Roman" w:hAnsi="Arial" w:cs="Arial"/>
+                <w:highlight w:val="yellow"/>
+              </w:rPr>
+              <w:t xml:space="preserve">Model </w:t>
+            </w:r>
+            <m:oMath>
+              <m:r>
+                <w:rPr>
+                  <w:rFonts w:ascii="Cambria Math" w:eastAsia="Times New Roman" w:hAnsi="Cambria Math" w:cs="Arial"/>
+                  <w:highlight w:val="yellow"/>
+                </w:rPr>
+                <m:t>t</m:t>
+              </m:r>
+            </m:oMath>
+            <w:r>
+              <w:rPr>
+                <w:rFonts w:ascii="Arial" w:eastAsia="Times New Roman" w:hAnsi="Arial" w:cs="Arial"/>
+                <w:highlight w:val="yellow"/>
+              </w:rPr>
+              <w:t xml:space="preserve"> by a Gaussian distribution with expected mean the published value</w:t>
+            </w:r>
+          </w:p>
+          <w:p>
+            <w:pPr>
+              <w:pStyle w:val="ListParagraph"/>
+              <w:numPr>
+                <w:ilvl w:val="0"/>
+                <w:numId w:val="1"/>
+              </w:numPr>
+              <w:spacing w:line="360" w:lineRule="auto"/>
+              <w:rPr>
+                <w:rFonts w:ascii="Arial" w:eastAsia="Times New Roman" w:hAnsi="Arial" w:cs="Arial"/>
+                <w:highlight w:val="yellow"/>
+              </w:rPr>
+            </w:pPr>
+            <w:r>
+              <w:rPr>
+                <w:rFonts w:ascii="Arial" w:eastAsia="Times New Roman" w:hAnsi="Arial" w:cs="Arial"/>
+                <w:highlight w:val="yellow"/>
+              </w:rPr>
+              <w:t xml:space="preserve">Model </w:t>
+            </w:r>
+            <m:oMath>
+              <m:r>
+                <w:rPr>
+                  <w:rFonts w:ascii="Cambria Math" w:eastAsia="Times New Roman" w:hAnsi="Cambria Math" w:cs="Arial"/>
+                  <w:highlight w:val="yellow"/>
+                </w:rPr>
+                <m:t>σ</m:t>
+              </m:r>
+            </m:oMath>
+            <w:r>
+              <w:rPr>
+                <w:rFonts w:ascii="Arial" w:eastAsia="Times New Roman" w:hAnsi="Arial" w:cs="Arial"/>
+                <w:highlight w:val="yellow"/>
+              </w:rPr>
+              <w:t xml:space="preserve"> by an Inverse-Gamma distribution</w:t>
+            </w:r>
+          </w:p>
+        </w:tc>
+      </w:tr>
+    </w:tbl>
+    <w:p>
+      <w:pPr>
+        <w:spacing w:line="360" w:lineRule="auto"/>
+        <w:rPr>
+          <w:rFonts w:ascii="Arial" w:eastAsia="Times New Roman" w:hAnsi="Arial" w:cs="Arial"/>
+          <w:highlight w:val="yellow"/>
+        </w:rPr>
+      </w:pPr>
+      <w:r>
+        <w:rPr>
+          <w:rFonts w:ascii="Arial" w:eastAsia="Times New Roman" w:hAnsi="Arial" w:cs="Arial"/>
+          <w:highlight w:val="yellow"/>
+        </w:rPr>
+        <w:t xml:space="preserve"> </w:t>
+      </w:r>
+      <w:r>
+        <w:rPr>
+          <w:rFonts w:ascii="Arial" w:eastAsia="Times New Roman" w:hAnsi="Arial" w:cs="Arial"/>
+          <w:highlight w:val="yellow"/>
+        </w:rPr>
+        <w:t xml:space="preserve">  </w:t>
       </w:r>
     </w:p>
     <w:p>
       <w:pPr>
+        <w:spacing w:line="360" w:lineRule="auto"/>
         <w:rPr>
           <w:rFonts w:eastAsia="Times New Roman"/>
         </w:rPr>
       </w:pPr>
       <w:r>
         <w:rPr>
-          <w:rFonts w:eastAsia="Times New Roman"/>
-          <w:highlight w:val="yellow"/>
-        </w:rPr>
-        <w:t>Yes, I will put more details on this</w:t>
-      </w:r>
-      <w:r>
-        <w:rPr>
-          <w:rFonts w:eastAsia="Times New Roman"/>
-          <w:highlight w:val="yellow"/>
-        </w:rPr>
-        <w:t xml:space="preserve"> in the Method part</w:t>
-      </w:r>
-      <w:r>
-        <w:rPr>
-          <w:rFonts w:eastAsia="Times New Roman"/>
-          <w:highlight w:val="yellow"/>
-        </w:rPr>
-        <w:t>.</w:t>
-      </w:r>
-      <w:r>
-        <w:rPr>
-          <w:rFonts w:eastAsia="Times New Roman"/>
+          <w:rFonts w:ascii="Arial" w:eastAsia="Times New Roman" w:hAnsi="Arial" w:cs="Arial"/>
+          <w:i/>
+          <w:highlight w:val="green"/>
+        </w:rPr>
+        <w:t xml:space="preserve">PS: XULONG is </w:t>
+      </w:r>
+      <w:r>
+        <w:rPr>
+          <w:rFonts w:ascii="Arial" w:eastAsia="Times New Roman" w:hAnsi="Arial" w:cs="Arial"/>
+          <w:i/>
+          <w:highlight w:val="green"/>
+        </w:rPr>
+        <w:t>putting together results for each of the 4 strategies. The IGAP results by Lambert et al. was taken for priors. This will also answer the next comment.</w:t>
+      </w:r>
+      <w:r>
+        <w:rPr>
+          <w:rFonts w:ascii="Arial" w:eastAsia="Times New Roman" w:hAnsi="Arial" w:cs="Arial"/>
         </w:rPr>
         <w:t xml:space="preserve"> </w:t>
       </w:r>
       <w:r>
         <w:rPr>
+          <w:rFonts w:ascii="Arial" w:eastAsia="Times New Roman" w:hAnsi="Arial" w:cs="Arial"/>
+        </w:rPr>
+        <w:t xml:space="preserve"> </w:t>
+      </w:r>
+      <w:r>
+        <w:rPr>
           <w:rFonts w:eastAsia="Times New Roman"/>
         </w:rPr>
         <w:br/>
@@ -4889,7 +7066,21 @@
           <w:rFonts w:eastAsia="Times New Roman"/>
         </w:rPr>
         <w:br/>
-        <w:t xml:space="preserve">Line 437, the second "possible" should be "probably". </w:t>
+        <w:t xml:space="preserve">It is not clear what data is used as prior information in the study. To demonstrate any advantage, it </w:t>
+      </w:r>
+      <w:r>
+        <w:rPr>
+          <w:rFonts w:eastAsia="Times New Roman"/>
+        </w:rPr>
+        <w:lastRenderedPageBreak/>
+        <w:t xml:space="preserve">would be good to show the GWAS results with and without incorporating the prior information. </w:t>
+      </w:r>
+      <w:r>
+        <w:rPr>
+          <w:rFonts w:eastAsia="Times New Roman"/>
+          <w:highlight w:val="yellow"/>
+        </w:rPr>
+        <w:t xml:space="preserve">Xulong </w:t>
       </w:r>
       <w:r>
         <w:rPr>
@@ -4906,33 +7097,11 @@
       </w:r>
       <w:r>
         <w:rPr>
-          <w:rFonts w:eastAsia="Times New Roman"/>
-        </w:rPr>
-        <w:br/>
-        <w:t xml:space="preserve">The authors mention GMMAT is much faster than their methods but can only fit binary data. I wonder how different the results would be between their binary-GLMM and GMMAT. </w:t>
-      </w:r>
-      <w:r>
-        <w:rPr>
-          <w:rFonts w:eastAsia="Times New Roman"/>
-          <w:highlight w:val="yellow"/>
-        </w:rPr>
-        <w:t xml:space="preserve">Xulong – have you done this or is this easy? This is basically the same as using Bayes-GLMM with a </w:t>
-      </w:r>
-      <w:proofErr w:type="spellStart"/>
-      <w:r>
-        <w:rPr>
-          <w:rFonts w:eastAsia="Times New Roman"/>
-          <w:highlight w:val="yellow"/>
-        </w:rPr>
-        <w:t>binarization</w:t>
-      </w:r>
-      <w:proofErr w:type="spellEnd"/>
-      <w:r>
-        <w:rPr>
-          <w:rFonts w:eastAsia="Times New Roman"/>
-          <w:highlight w:val="yellow"/>
-        </w:rPr>
-        <w:t>, which I think maybe you did? We could refer to that instead.</w:t>
+          <w:rFonts w:ascii="Arial" w:eastAsia="Times New Roman" w:hAnsi="Arial" w:cs="Arial"/>
+          <w:i/>
+          <w:highlight w:val="green"/>
+        </w:rPr>
+        <w:t>XULONG will add more words. This is closely related with the last comment.</w:t>
       </w:r>
     </w:p>
     <w:p>
@@ -4944,91 +7113,500 @@
       <w:r>
         <w:rPr>
           <w:rFonts w:eastAsia="Times New Roman"/>
-          <w:highlight w:val="yellow"/>
-        </w:rPr>
-        <w:t>Yes. I believe we did both. I will pull out some results on this.</w:t>
-      </w:r>
-      <w:r>
-        <w:rPr>
-          <w:rFonts w:eastAsia="Times New Roman"/>
-        </w:rPr>
-        <w:t xml:space="preserve"> </w:t>
+        </w:rPr>
+        <w:t xml:space="preserve">For a rigorous analysis, more details about the MCMC implementation should be shown, including the length of chain, burn-in, and assessment of convergence. </w:t>
+      </w:r>
+      <w:r>
+        <w:rPr>
+          <w:rFonts w:eastAsia="Times New Roman"/>
+          <w:highlight w:val="yellow"/>
+        </w:rPr>
+        <w:t>Xulong</w:t>
       </w:r>
     </w:p>
     <w:p>
       <w:pPr>
-        <w:rPr>
-          <w:rFonts w:eastAsia="Times New Roman"/>
+        <w:spacing w:line="360" w:lineRule="auto"/>
+        <w:rPr>
+          <w:rFonts w:ascii="Arial" w:eastAsia="Times New Roman" w:hAnsi="Arial" w:cs="Arial"/>
         </w:rPr>
       </w:pPr>
       <w:r>
         <w:rPr>
-          <w:rFonts w:eastAsia="Times New Roman"/>
-        </w:rPr>
-        <w:br/>
-        <w:t xml:space="preserve">Line 478, should be Figure 7. </w:t>
-      </w:r>
-      <w:r>
-        <w:rPr>
-          <w:rFonts w:eastAsia="Times New Roman"/>
-          <w:highlight w:val="yellow"/>
-        </w:rPr>
-        <w:t>Xulong</w:t>
+          <w:rFonts w:ascii="Arial" w:eastAsia="Times New Roman" w:hAnsi="Arial" w:cs="Arial"/>
+          <w:highlight w:val="yellow"/>
+        </w:rPr>
+        <w:t xml:space="preserve">We have </w:t>
+      </w:r>
+      <w:r>
+        <w:rPr>
+          <w:rFonts w:ascii="Arial" w:eastAsia="Times New Roman" w:hAnsi="Arial" w:cs="Arial"/>
+          <w:highlight w:val="yellow"/>
+        </w:rPr>
+        <w:t xml:space="preserve">added </w:t>
+      </w:r>
+      <w:r>
+        <w:rPr>
+          <w:rFonts w:ascii="Arial" w:eastAsia="Times New Roman" w:hAnsi="Arial" w:cs="Arial"/>
+          <w:highlight w:val="yellow"/>
+        </w:rPr>
+        <w:t xml:space="preserve">more details of our </w:t>
+      </w:r>
+      <w:r>
+        <w:rPr>
+          <w:rFonts w:ascii="Arial" w:eastAsia="Times New Roman" w:hAnsi="Arial" w:cs="Arial"/>
+          <w:highlight w:val="yellow"/>
+        </w:rPr>
+        <w:t>MCMC implementation in the method section</w:t>
+      </w:r>
+      <w:r>
+        <w:rPr>
+          <w:rFonts w:ascii="Arial" w:eastAsia="Times New Roman" w:hAnsi="Arial" w:cs="Arial"/>
+          <w:highlight w:val="yellow"/>
+        </w:rPr>
+        <w:t xml:space="preserve"> of the revised manuscript</w:t>
+      </w:r>
+      <w:r>
+        <w:rPr>
+          <w:rFonts w:ascii="Arial" w:eastAsia="Times New Roman" w:hAnsi="Arial" w:cs="Arial"/>
+          <w:highlight w:val="yellow"/>
+        </w:rPr>
+        <w:t>, as follow:</w:t>
+      </w:r>
+      <w:r>
+        <w:rPr>
+          <w:rFonts w:ascii="Arial" w:eastAsia="Times New Roman" w:hAnsi="Arial" w:cs="Arial"/>
+        </w:rPr>
+        <w:t xml:space="preserve"> </w:t>
       </w:r>
     </w:p>
     <w:p>
       <w:pPr>
-        <w:rPr>
-          <w:rFonts w:eastAsia="Times New Roman"/>
+        <w:spacing w:line="360" w:lineRule="auto"/>
+        <w:rPr>
+          <w:rFonts w:ascii="Arial" w:eastAsia="Times New Roman" w:hAnsi="Arial" w:cs="Arial"/>
+          <w:i/>
         </w:rPr>
       </w:pPr>
       <w:r>
         <w:rPr>
-          <w:rFonts w:eastAsia="Times New Roman"/>
-          <w:highlight w:val="yellow"/>
-        </w:rPr>
-        <w:t>Correct.</w:t>
-      </w:r>
-      <w:r>
-        <w:rPr>
-          <w:rFonts w:eastAsia="Times New Roman"/>
-        </w:rPr>
-        <w:br/>
-      </w:r>
-      <w:r>
-        <w:rPr>
-          <w:rFonts w:eastAsia="Times New Roman"/>
-        </w:rPr>
-        <w:br/>
-        <w:t xml:space="preserve">In Figure 2, are the shown the 95% HPD of the posterior distribution? It is also not clear how they estimate the cut points. </w:t>
-      </w:r>
-      <w:r>
-        <w:rPr>
-          <w:rFonts w:eastAsia="Times New Roman"/>
-          <w:highlight w:val="yellow"/>
-        </w:rPr>
-        <w:t>Xulong</w:t>
+          <w:rFonts w:ascii="Arial" w:eastAsia="Times New Roman" w:hAnsi="Arial" w:cs="Arial"/>
+          <w:i/>
+          <w:highlight w:val="yellow"/>
+        </w:rPr>
+        <w:t xml:space="preserve">In MCMC sampling, we </w:t>
+      </w:r>
+      <w:r>
+        <w:rPr>
+          <w:rFonts w:ascii="Arial" w:eastAsia="Times New Roman" w:hAnsi="Arial" w:cs="Arial"/>
+          <w:i/>
+          <w:highlight w:val="yellow"/>
+        </w:rPr>
+        <w:t>drew 400</w:t>
+      </w:r>
+      <w:r>
+        <w:rPr>
+          <w:rFonts w:ascii="Arial" w:eastAsia="Times New Roman" w:hAnsi="Arial" w:cs="Arial"/>
+          <w:i/>
+          <w:highlight w:val="yellow"/>
+        </w:rPr>
+        <w:t xml:space="preserve"> samples</w:t>
+      </w:r>
+      <w:r>
+        <w:rPr>
+          <w:rFonts w:ascii="Arial" w:eastAsia="Times New Roman" w:hAnsi="Arial" w:cs="Arial"/>
+          <w:i/>
+          <w:highlight w:val="yellow"/>
+        </w:rPr>
+        <w:t xml:space="preserve"> (200 as burn-in, 200 as effective)</w:t>
+      </w:r>
+      <w:r>
+        <w:rPr>
+          <w:rFonts w:ascii="Arial" w:eastAsia="Times New Roman" w:hAnsi="Arial" w:cs="Arial"/>
+          <w:i/>
+          <w:highlight w:val="yellow"/>
+        </w:rPr>
+        <w:t xml:space="preserve"> for each of 3 </w:t>
+      </w:r>
+      <w:r>
+        <w:rPr>
+          <w:rFonts w:ascii="Arial" w:eastAsia="Times New Roman" w:hAnsi="Arial" w:cs="Arial"/>
+          <w:i/>
+          <w:highlight w:val="yellow"/>
+        </w:rPr>
+        <w:t>randomly initiated</w:t>
+      </w:r>
+      <w:r>
+        <w:rPr>
+          <w:rFonts w:ascii="Arial" w:eastAsia="Times New Roman" w:hAnsi="Arial" w:cs="Arial"/>
+          <w:i/>
+          <w:highlight w:val="yellow"/>
+        </w:rPr>
+        <w:t xml:space="preserve"> </w:t>
+      </w:r>
+      <w:r>
+        <w:rPr>
+          <w:rFonts w:ascii="Arial" w:eastAsia="Times New Roman" w:hAnsi="Arial" w:cs="Arial"/>
+          <w:i/>
+          <w:highlight w:val="yellow"/>
+        </w:rPr>
+        <w:t xml:space="preserve">Markov </w:t>
+      </w:r>
+      <w:r>
+        <w:rPr>
+          <w:rFonts w:ascii="Arial" w:eastAsia="Times New Roman" w:hAnsi="Arial" w:cs="Arial"/>
+          <w:i/>
+          <w:highlight w:val="yellow"/>
+        </w:rPr>
+        <w:t>chains</w:t>
+      </w:r>
+      <w:r>
+        <w:rPr>
+          <w:rFonts w:ascii="Arial" w:eastAsia="Times New Roman" w:hAnsi="Arial" w:cs="Arial"/>
+          <w:i/>
+          <w:highlight w:val="yellow"/>
+        </w:rPr>
+        <w:t>, which results in 600 effective samples in total</w:t>
+      </w:r>
+      <w:r>
+        <w:rPr>
+          <w:rFonts w:ascii="Arial" w:eastAsia="Times New Roman" w:hAnsi="Arial" w:cs="Arial"/>
+          <w:i/>
+          <w:highlight w:val="yellow"/>
+        </w:rPr>
+        <w:t>.</w:t>
+      </w:r>
+      <w:r>
+        <w:rPr>
+          <w:rFonts w:ascii="Arial" w:eastAsia="Times New Roman" w:hAnsi="Arial" w:cs="Arial"/>
+          <w:i/>
+          <w:highlight w:val="yellow"/>
+        </w:rPr>
+        <w:t xml:space="preserve"> We used </w:t>
+      </w:r>
+      <w:proofErr w:type="spellStart"/>
+      <w:r>
+        <w:rPr>
+          <w:rFonts w:ascii="Arial" w:eastAsia="Times New Roman" w:hAnsi="Arial" w:cs="Arial"/>
+          <w:i/>
+          <w:highlight w:val="yellow"/>
+        </w:rPr>
+        <w:t>Gelman</w:t>
+      </w:r>
+      <w:proofErr w:type="spellEnd"/>
+      <w:r>
+        <w:rPr>
+          <w:rFonts w:ascii="Arial" w:eastAsia="Times New Roman" w:hAnsi="Arial" w:cs="Arial"/>
+          <w:i/>
+          <w:highlight w:val="yellow"/>
+        </w:rPr>
+        <w:t>-Robin criteria</w:t>
+      </w:r>
+      <w:r>
+        <w:rPr>
+          <w:rFonts w:ascii="Arial" w:eastAsia="Times New Roman" w:hAnsi="Arial" w:cs="Arial"/>
+          <w:i/>
+          <w:highlight w:val="yellow"/>
+        </w:rPr>
+        <w:t xml:space="preserve"> (</w:t>
+      </w:r>
+      <m:oMath>
+        <m:acc>
+          <m:accPr>
+            <m:ctrlPr>
+              <w:rPr>
+                <w:rFonts w:ascii="Cambria Math" w:eastAsia="Times New Roman" w:hAnsi="Cambria Math" w:cs="Arial"/>
+                <w:i/>
+                <w:highlight w:val="yellow"/>
+              </w:rPr>
+            </m:ctrlPr>
+          </m:accPr>
+          <m:e>
+            <m:r>
+              <w:rPr>
+                <w:rFonts w:ascii="Cambria Math" w:eastAsia="Times New Roman" w:hAnsi="Cambria Math" w:cs="Arial"/>
+                <w:highlight w:val="yellow"/>
+              </w:rPr>
+              <m:t>R</m:t>
+            </m:r>
+          </m:e>
+        </m:acc>
+      </m:oMath>
+      <w:r>
+        <w:rPr>
+          <w:rFonts w:ascii="Arial" w:eastAsia="Times New Roman" w:hAnsi="Arial" w:cs="Arial"/>
+          <w:i/>
+          <w:highlight w:val="yellow"/>
+        </w:rPr>
+        <w:t xml:space="preserve"> in </w:t>
+      </w:r>
+      <w:r>
+        <w:rPr>
+          <w:rFonts w:ascii="Arial" w:eastAsia="Times New Roman" w:hAnsi="Arial" w:cs="Arial"/>
+          <w:i/>
+          <w:highlight w:val="yellow"/>
+        </w:rPr>
+        <w:t>Stan)</w:t>
+      </w:r>
+      <w:r>
+        <w:rPr>
+          <w:rFonts w:ascii="Arial" w:eastAsia="Times New Roman" w:hAnsi="Arial" w:cs="Arial"/>
+          <w:i/>
+          <w:highlight w:val="yellow"/>
+        </w:rPr>
+        <w:t xml:space="preserve"> </w:t>
+      </w:r>
+      <w:r>
+        <w:rPr>
+          <w:rFonts w:ascii="Arial" w:eastAsia="Times New Roman" w:hAnsi="Arial" w:cs="Arial"/>
+          <w:i/>
+          <w:highlight w:val="yellow"/>
+        </w:rPr>
+        <w:t xml:space="preserve">to </w:t>
+      </w:r>
+      <w:r>
+        <w:rPr>
+          <w:rFonts w:ascii="Arial" w:eastAsia="Times New Roman" w:hAnsi="Arial" w:cs="Arial"/>
+          <w:i/>
+          <w:highlight w:val="yellow"/>
+        </w:rPr>
+        <w:t>assess convergence</w:t>
+      </w:r>
+      <w:r>
+        <w:rPr>
+          <w:rFonts w:ascii="Arial" w:eastAsia="Times New Roman" w:hAnsi="Arial" w:cs="Arial"/>
+          <w:i/>
+          <w:highlight w:val="yellow"/>
+        </w:rPr>
+        <w:t xml:space="preserve"> of multiple chains </w:t>
+      </w:r>
+      <w:r>
+        <w:rPr>
+          <w:rFonts w:ascii="Arial" w:eastAsia="Times New Roman" w:hAnsi="Arial" w:cs="Arial"/>
+          <w:i/>
+          <w:highlight w:val="yellow"/>
+        </w:rPr>
+        <w:t>(</w:t>
+      </w:r>
+      <w:proofErr w:type="spellStart"/>
+      <w:r>
+        <w:rPr>
+          <w:rFonts w:ascii="Arial" w:eastAsia="Times New Roman" w:hAnsi="Arial" w:cs="Arial"/>
+          <w:i/>
+          <w:highlight w:val="yellow"/>
+        </w:rPr>
+        <w:t>Gelman</w:t>
+      </w:r>
+      <w:proofErr w:type="spellEnd"/>
+      <w:r>
+        <w:rPr>
+          <w:rFonts w:ascii="Arial" w:eastAsia="Times New Roman" w:hAnsi="Arial" w:cs="Arial"/>
+          <w:i/>
+          <w:highlight w:val="yellow"/>
+        </w:rPr>
+        <w:t xml:space="preserve"> and Robin, 1992)</w:t>
+      </w:r>
+      <w:r>
+        <w:rPr>
+          <w:rFonts w:ascii="Arial" w:eastAsia="Times New Roman" w:hAnsi="Arial" w:cs="Arial"/>
+          <w:i/>
+          <w:highlight w:val="yellow"/>
+        </w:rPr>
+        <w:t>.</w:t>
+      </w:r>
+      <w:r>
+        <w:rPr>
+          <w:rFonts w:ascii="Arial" w:eastAsia="Times New Roman" w:hAnsi="Arial" w:cs="Arial"/>
+          <w:i/>
+        </w:rPr>
+        <w:t xml:space="preserve"> </w:t>
       </w:r>
     </w:p>
     <w:p>
       <w:pPr>
-        <w:rPr>
-          <w:rFonts w:eastAsia="Times New Roman"/>
+        <w:spacing w:line="360" w:lineRule="auto"/>
+        <w:rPr>
+          <w:rFonts w:ascii="Arial" w:eastAsia="Times New Roman" w:hAnsi="Arial" w:cs="Arial"/>
         </w:rPr>
       </w:pPr>
       <w:r>
         <w:rPr>
-          <w:rFonts w:eastAsia="Times New Roman"/>
-          <w:highlight w:val="yellow"/>
-        </w:rPr>
-        <w:t xml:space="preserve">I believe it was 95%. Cut points were only parameters of the models, so those were estimated </w:t>
-      </w:r>
-      <w:r>
-        <w:rPr>
-          <w:rFonts w:eastAsia="Times New Roman"/>
-          <w:highlight w:val="yellow"/>
-        </w:rPr>
-        <w:t>together with other parameters.</w:t>
+          <w:rFonts w:ascii="Arial" w:eastAsia="Times New Roman" w:hAnsi="Arial" w:cs="Arial"/>
+          <w:highlight w:val="yellow"/>
+        </w:rPr>
+        <w:t xml:space="preserve">The </w:t>
+      </w:r>
+      <m:oMath>
+        <m:acc>
+          <m:accPr>
+            <m:ctrlPr>
+              <w:rPr>
+                <w:rFonts w:ascii="Cambria Math" w:eastAsia="Times New Roman" w:hAnsi="Cambria Math" w:cs="Arial"/>
+                <w:i/>
+                <w:highlight w:val="yellow"/>
+              </w:rPr>
+            </m:ctrlPr>
+          </m:accPr>
+          <m:e>
+            <m:r>
+              <w:rPr>
+                <w:rFonts w:ascii="Cambria Math" w:eastAsia="Times New Roman" w:hAnsi="Cambria Math" w:cs="Arial"/>
+                <w:highlight w:val="yellow"/>
+              </w:rPr>
+              <m:t>R</m:t>
+            </m:r>
+          </m:e>
+        </m:acc>
+      </m:oMath>
+      <w:r>
+        <w:rPr>
+          <w:rFonts w:ascii="Arial" w:eastAsia="Times New Roman" w:hAnsi="Arial" w:cs="Arial"/>
+          <w:highlight w:val="yellow"/>
+        </w:rPr>
+        <w:t xml:space="preserve"> statistics, which quantifies ratio of variability between samples across the chains and samples within a chain, was added in Figure 2 legend.</w:t>
+      </w:r>
+    </w:p>
+    <w:p>
+      <w:pPr>
+        <w:spacing w:line="360" w:lineRule="auto"/>
+        <w:rPr>
+          <w:rFonts w:ascii="Arial" w:hAnsi="Arial" w:cs="Arial"/>
+          <w:i/>
+          <w:color w:val="00006D"/>
+          <w:szCs w:val="24"/>
+        </w:rPr>
+      </w:pPr>
+      <w:proofErr w:type="spellStart"/>
+      <w:r>
+        <w:rPr>
+          <w:rFonts w:ascii="Arial" w:hAnsi="Arial" w:cs="Arial"/>
+          <w:i/>
+          <w:color w:val="000000"/>
+          <w:szCs w:val="24"/>
+          <w:highlight w:val="yellow"/>
+        </w:rPr>
+        <w:t>Gelman</w:t>
+      </w:r>
+      <w:proofErr w:type="spellEnd"/>
+      <w:r>
+        <w:rPr>
+          <w:rFonts w:ascii="Arial" w:hAnsi="Arial" w:cs="Arial"/>
+          <w:i/>
+          <w:color w:val="000000"/>
+          <w:szCs w:val="24"/>
+          <w:highlight w:val="yellow"/>
+        </w:rPr>
+        <w:t>, A. and Rubin, D. B. (1992). Inference from iter</w:t>
+      </w:r>
+      <w:r>
+        <w:rPr>
+          <w:rFonts w:ascii="Arial" w:hAnsi="Arial" w:cs="Arial"/>
+          <w:i/>
+          <w:color w:val="000000"/>
+          <w:szCs w:val="24"/>
+          <w:highlight w:val="yellow"/>
+        </w:rPr>
+        <w:t xml:space="preserve">ative simulation using multiple </w:t>
+      </w:r>
+      <w:r>
+        <w:rPr>
+          <w:rFonts w:ascii="Arial" w:hAnsi="Arial" w:cs="Arial"/>
+          <w:i/>
+          <w:color w:val="000000"/>
+          <w:szCs w:val="24"/>
+          <w:highlight w:val="yellow"/>
+        </w:rPr>
+        <w:t xml:space="preserve">sequences. </w:t>
+      </w:r>
+      <w:r>
+        <w:rPr>
+          <w:rFonts w:ascii="Arial" w:hAnsi="Arial" w:cs="Arial"/>
+          <w:i/>
+          <w:iCs/>
+          <w:color w:val="000000"/>
+          <w:szCs w:val="24"/>
+          <w:highlight w:val="yellow"/>
+        </w:rPr>
+        <w:t>Statistical Science</w:t>
+      </w:r>
+      <w:r>
+        <w:rPr>
+          <w:rFonts w:ascii="Arial" w:hAnsi="Arial" w:cs="Arial"/>
+          <w:i/>
+          <w:color w:val="000000"/>
+          <w:szCs w:val="24"/>
+          <w:highlight w:val="yellow"/>
+        </w:rPr>
+        <w:t xml:space="preserve">, 7(4):457–472. </w:t>
+      </w:r>
+      <w:r>
+        <w:rPr>
+          <w:rFonts w:ascii="Arial" w:hAnsi="Arial" w:cs="Arial"/>
+          <w:i/>
+          <w:color w:val="00006D"/>
+          <w:szCs w:val="24"/>
+          <w:highlight w:val="yellow"/>
+        </w:rPr>
+        <w:t>26</w:t>
+      </w:r>
+      <w:r>
+        <w:rPr>
+          <w:rFonts w:ascii="Arial" w:hAnsi="Arial" w:cs="Arial"/>
+          <w:i/>
+          <w:color w:val="000000"/>
+          <w:szCs w:val="24"/>
+          <w:highlight w:val="yellow"/>
+        </w:rPr>
+        <w:t xml:space="preserve">, </w:t>
+      </w:r>
+      <w:r>
+        <w:rPr>
+          <w:rFonts w:ascii="Arial" w:hAnsi="Arial" w:cs="Arial"/>
+          <w:i/>
+          <w:color w:val="00006D"/>
+          <w:szCs w:val="24"/>
+          <w:highlight w:val="yellow"/>
+        </w:rPr>
+        <w:t>355</w:t>
+      </w:r>
+      <w:r>
+        <w:rPr>
+          <w:rFonts w:ascii="Arial" w:hAnsi="Arial" w:cs="Arial"/>
+          <w:i/>
+          <w:color w:val="00006D"/>
+          <w:szCs w:val="24"/>
+        </w:rPr>
+        <w:t xml:space="preserve"> </w:t>
+      </w:r>
+    </w:p>
+    <w:p>
+      <w:pPr>
+        <w:spacing w:line="360" w:lineRule="auto"/>
+        <w:rPr>
+          <w:rFonts w:ascii="Arial" w:eastAsia="Times New Roman" w:hAnsi="Arial" w:cs="Arial"/>
+          <w:sz w:val="21"/>
+        </w:rPr>
+      </w:pPr>
+    </w:p>
+    <w:p>
+      <w:pPr>
+        <w:spacing w:line="360" w:lineRule="auto"/>
+        <w:rPr>
+          <w:rFonts w:eastAsia="Times New Roman"/>
+        </w:rPr>
+      </w:pPr>
+      <w:r>
+        <w:rPr>
+          <w:rFonts w:eastAsia="Times New Roman"/>
+        </w:rPr>
+        <w:t xml:space="preserve">Line 437, the second "possible" should be "probably". </w:t>
+      </w:r>
+      <w:r>
+        <w:rPr>
+          <w:rFonts w:eastAsia="Times New Roman"/>
+          <w:highlight w:val="cyan"/>
+        </w:rPr>
+        <w:t>Greg</w:t>
       </w:r>
       <w:r>
         <w:rPr>
@@ -5041,6 +7619,262 @@
           <w:rFonts w:eastAsia="Times New Roman"/>
         </w:rPr>
         <w:br/>
+        <w:t xml:space="preserve">The authors mention GMMAT is much faster than their methods but can only fit binary data. I wonder how different the results would be between their binary-GLMM and GMMAT. </w:t>
+      </w:r>
+      <w:r>
+        <w:rPr>
+          <w:rFonts w:eastAsia="Times New Roman"/>
+          <w:highlight w:val="yellow"/>
+        </w:rPr>
+        <w:t xml:space="preserve">Xulong – have you done this or is this easy? This is basically the same as using Bayes-GLMM with a </w:t>
+      </w:r>
+      <w:proofErr w:type="spellStart"/>
+      <w:r>
+        <w:rPr>
+          <w:rFonts w:eastAsia="Times New Roman"/>
+          <w:highlight w:val="yellow"/>
+        </w:rPr>
+        <w:t>binarization</w:t>
+      </w:r>
+      <w:proofErr w:type="spellEnd"/>
+      <w:r>
+        <w:rPr>
+          <w:rFonts w:eastAsia="Times New Roman"/>
+          <w:highlight w:val="yellow"/>
+        </w:rPr>
+        <w:t>, which I think maybe you did? We could refer to that instead.</w:t>
+      </w:r>
+    </w:p>
+    <w:p>
+      <w:pPr>
+        <w:rPr>
+          <w:rFonts w:ascii="Arial" w:eastAsia="Times New Roman" w:hAnsi="Arial" w:cs="Arial"/>
+          <w:i/>
+        </w:rPr>
+      </w:pPr>
+      <w:r>
+        <w:rPr>
+          <w:rFonts w:ascii="Arial" w:eastAsia="Times New Roman" w:hAnsi="Arial" w:cs="Arial"/>
+          <w:i/>
+          <w:highlight w:val="green"/>
+        </w:rPr>
+        <w:t>XULONG will pull out results from CADILLAC.</w:t>
+      </w:r>
+      <w:bookmarkStart w:id="1" w:name="_GoBack"/>
+      <w:bookmarkEnd w:id="1"/>
+    </w:p>
+    <w:p>
+      <w:pPr>
+        <w:rPr>
+          <w:rFonts w:eastAsia="Times New Roman"/>
+        </w:rPr>
+      </w:pPr>
+      <w:r>
+        <w:rPr>
+          <w:rFonts w:eastAsia="Times New Roman"/>
+        </w:rPr>
+        <w:br/>
+        <w:t xml:space="preserve">Line 478, should be Figure 7. </w:t>
+      </w:r>
+      <w:r>
+        <w:rPr>
+          <w:rFonts w:eastAsia="Times New Roman"/>
+          <w:highlight w:val="yellow"/>
+        </w:rPr>
+        <w:t>Xulong</w:t>
+      </w:r>
+    </w:p>
+    <w:p>
+      <w:pPr>
+        <w:spacing w:line="360" w:lineRule="auto"/>
+        <w:rPr>
+          <w:rFonts w:eastAsia="Times New Roman"/>
+        </w:rPr>
+      </w:pPr>
+      <w:r>
+        <w:rPr>
+          <w:rFonts w:ascii="Arial" w:eastAsia="Times New Roman" w:hAnsi="Arial" w:cs="Arial"/>
+          <w:highlight w:val="yellow"/>
+        </w:rPr>
+        <w:t xml:space="preserve">The reviewer was correct. </w:t>
+      </w:r>
+      <w:r>
+        <w:rPr>
+          <w:rFonts w:ascii="Arial" w:eastAsia="Times New Roman" w:hAnsi="Arial" w:cs="Arial"/>
+          <w:highlight w:val="yellow"/>
+        </w:rPr>
+        <w:t xml:space="preserve">We have corrected this typo in the revised manuscript. </w:t>
+      </w:r>
+      <w:r>
+        <w:rPr>
+          <w:rFonts w:ascii="Arial" w:eastAsia="Times New Roman" w:hAnsi="Arial" w:cs="Arial"/>
+          <w:highlight w:val="yellow"/>
+        </w:rPr>
+        <w:t>Thanks for pointing this out.</w:t>
+      </w:r>
+    </w:p>
+    <w:p>
+      <w:pPr>
+        <w:spacing w:line="360" w:lineRule="auto"/>
+        <w:rPr>
+          <w:rFonts w:eastAsia="Times New Roman"/>
+        </w:rPr>
+      </w:pPr>
+      <w:r>
+        <w:rPr>
+          <w:rFonts w:eastAsia="Times New Roman"/>
+        </w:rPr>
+        <w:t xml:space="preserve">In Figure 2, are the shown the 95% HPD of the posterior distribution? It is also not clear how they estimate the cut points. </w:t>
+      </w:r>
+      <w:r>
+        <w:rPr>
+          <w:rFonts w:eastAsia="Times New Roman"/>
+          <w:highlight w:val="yellow"/>
+        </w:rPr>
+        <w:t>Xulong</w:t>
+      </w:r>
+    </w:p>
+    <w:p>
+      <w:pPr>
+        <w:spacing w:line="360" w:lineRule="auto"/>
+        <w:rPr>
+          <w:rFonts w:ascii="Arial" w:eastAsia="Times New Roman" w:hAnsi="Arial" w:cs="Arial"/>
+        </w:rPr>
+      </w:pPr>
+      <w:r>
+        <w:rPr>
+          <w:rFonts w:ascii="Arial" w:eastAsia="Times New Roman" w:hAnsi="Arial" w:cs="Arial"/>
+          <w:highlight w:val="yellow"/>
+        </w:rPr>
+        <w:lastRenderedPageBreak/>
+        <w:t xml:space="preserve">The reviewer was </w:t>
+      </w:r>
+      <w:proofErr w:type="gramStart"/>
+      <w:r>
+        <w:rPr>
+          <w:rFonts w:ascii="Arial" w:eastAsia="Times New Roman" w:hAnsi="Arial" w:cs="Arial"/>
+          <w:highlight w:val="yellow"/>
+        </w:rPr>
+        <w:t>correct</w:t>
+      </w:r>
+      <w:proofErr w:type="gramEnd"/>
+      <w:r>
+        <w:rPr>
+          <w:rFonts w:ascii="Arial" w:eastAsia="Times New Roman" w:hAnsi="Arial" w:cs="Arial"/>
+          <w:highlight w:val="yellow"/>
+        </w:rPr>
+        <w:t xml:space="preserve"> that </w:t>
+      </w:r>
+      <w:r>
+        <w:rPr>
+          <w:rFonts w:ascii="Arial" w:eastAsia="Times New Roman" w:hAnsi="Arial" w:cs="Arial"/>
+          <w:highlight w:val="yellow"/>
+        </w:rPr>
+        <w:t xml:space="preserve">Figure 2 shows </w:t>
+      </w:r>
+      <w:r>
+        <w:rPr>
+          <w:rFonts w:ascii="Arial" w:eastAsia="Times New Roman" w:hAnsi="Arial" w:cs="Arial"/>
+          <w:highlight w:val="yellow"/>
+        </w:rPr>
+        <w:t>95% HPD (highest posterior density)</w:t>
+      </w:r>
+      <w:r>
+        <w:rPr>
+          <w:rFonts w:ascii="Arial" w:eastAsia="Times New Roman" w:hAnsi="Arial" w:cs="Arial"/>
+          <w:highlight w:val="yellow"/>
+        </w:rPr>
+        <w:t xml:space="preserve"> of model </w:t>
+      </w:r>
+      <w:r>
+        <w:rPr>
+          <w:rFonts w:ascii="Arial" w:eastAsia="Times New Roman" w:hAnsi="Arial" w:cs="Arial"/>
+          <w:highlight w:val="yellow"/>
+        </w:rPr>
+        <w:t>parameters</w:t>
+      </w:r>
+      <w:r>
+        <w:rPr>
+          <w:rFonts w:ascii="Arial" w:eastAsia="Times New Roman" w:hAnsi="Arial" w:cs="Arial"/>
+          <w:highlight w:val="yellow"/>
+        </w:rPr>
+        <w:t xml:space="preserve">. We have added this </w:t>
+      </w:r>
+      <w:r>
+        <w:rPr>
+          <w:rFonts w:ascii="Arial" w:eastAsia="Times New Roman" w:hAnsi="Arial" w:cs="Arial"/>
+          <w:highlight w:val="yellow"/>
+        </w:rPr>
+        <w:t>information</w:t>
+      </w:r>
+      <w:r>
+        <w:rPr>
+          <w:rFonts w:ascii="Arial" w:eastAsia="Times New Roman" w:hAnsi="Arial" w:cs="Arial"/>
+          <w:highlight w:val="yellow"/>
+        </w:rPr>
+        <w:t xml:space="preserve"> in the figure legend.</w:t>
+      </w:r>
+    </w:p>
+    <w:p>
+      <w:pPr>
+        <w:spacing w:after="240" w:line="360" w:lineRule="auto"/>
+        <w:rPr>
+          <w:rFonts w:ascii="Arial" w:eastAsia="Times New Roman" w:hAnsi="Arial" w:cs="Arial"/>
+          <w:color w:val="000000" w:themeColor="text1"/>
+        </w:rPr>
+      </w:pPr>
+      <w:r>
+        <w:rPr>
+          <w:rFonts w:ascii="Arial" w:eastAsia="Times New Roman" w:hAnsi="Arial" w:cs="Arial"/>
+          <w:color w:val="000000" w:themeColor="text1"/>
+          <w:highlight w:val="yellow"/>
+        </w:rPr>
+        <w:t>It is clear that the original manuscript did not explain well the rationales of modeling the cut point parameters. We have added more detailed descriptions in the revis</w:t>
+      </w:r>
+      <w:r>
+        <w:rPr>
+          <w:rFonts w:ascii="Arial" w:eastAsia="Times New Roman" w:hAnsi="Arial" w:cs="Arial"/>
+          <w:color w:val="000000" w:themeColor="text1"/>
+          <w:highlight w:val="yellow"/>
+        </w:rPr>
+        <w:t>ed manuscript, as detailed in our response to the reviewer’s third question (above)</w:t>
+      </w:r>
+      <w:r>
+        <w:rPr>
+          <w:rFonts w:ascii="Arial" w:eastAsia="Times New Roman" w:hAnsi="Arial" w:cs="Arial"/>
+          <w:color w:val="000000" w:themeColor="text1"/>
+          <w:highlight w:val="yellow"/>
+        </w:rPr>
+        <w:t>.</w:t>
+      </w:r>
+      <w:r>
+        <w:rPr>
+          <w:rFonts w:ascii="Arial" w:eastAsia="Times New Roman" w:hAnsi="Arial" w:cs="Arial"/>
+          <w:color w:val="000000" w:themeColor="text1"/>
+          <w:highlight w:val="yellow"/>
+        </w:rPr>
+        <w:t xml:space="preserve"> Model parameters in Figure 2, including the cut point parameters, were estimated by MCMC sampling.</w:t>
+      </w:r>
+      <w:r>
+        <w:rPr>
+          <w:rFonts w:ascii="Arial" w:eastAsia="Times New Roman" w:hAnsi="Arial" w:cs="Arial"/>
+          <w:color w:val="000000" w:themeColor="text1"/>
+        </w:rPr>
+        <w:t xml:space="preserve"> </w:t>
+      </w:r>
+    </w:p>
+    <w:p>
+      <w:pPr>
+        <w:spacing w:after="240" w:line="360" w:lineRule="auto"/>
+        <w:rPr>
+          <w:rFonts w:ascii="Arial" w:eastAsia="Times New Roman" w:hAnsi="Arial" w:cs="Arial"/>
+          <w:color w:val="C00000"/>
+        </w:rPr>
+      </w:pPr>
+      <w:r>
+        <w:rPr>
+          <w:rFonts w:eastAsia="Times New Roman"/>
+        </w:rPr>
         <w:t xml:space="preserve">The authors report the significant SNPs at a genome-wide significant threshold of 5*10^-8. However, given the sequence data (~10M SNPs), rigorously speaking, the genome-wide significant level should be at 5*10^-9. I suggest the authors to report both. </w:t>
       </w:r>
       <w:r>
@@ -5105,14 +7939,7 @@
           <w:rFonts w:eastAsia="Times New Roman"/>
         </w:rPr>
         <w:br/>
-        <w:t xml:space="preserve">The Alzheimer's Disease Sequencing Project (ADSP) data is used as a test cohort, where the association method must overcome categorical disease variables, sample relatedness, population substructure and prior knowledge integration. The categorical disease variables of AD diagnosis (including no, possible, probable and definite) are generally collapsed into case-control status, and this work shows the </w:t>
-      </w:r>
-      <w:r>
-        <w:rPr>
-          <w:rFonts w:eastAsia="Times New Roman"/>
-        </w:rPr>
-        <w:lastRenderedPageBreak/>
-        <w:t xml:space="preserve">importance of taking these groupings into account. This work looks to overcome major challenges relevant to GWAS analysis as a whole, therefore the study is of great general interest in the wider genetics community. </w:t>
+        <w:t xml:space="preserve">The Alzheimer's Disease Sequencing Project (ADSP) data is used as a test cohort, where the association method must overcome categorical disease variables, sample relatedness, population substructure and prior knowledge integration. The categorical disease variables of AD diagnosis (including no, possible, probable and definite) are generally collapsed into case-control status, and this work shows the importance of taking these groupings into account. This work looks to overcome major challenges relevant to GWAS analysis as a whole, therefore the study is of great general interest in the wider genetics community. </w:t>
       </w:r>
       <w:r>
         <w:rPr>
@@ -5126,7 +7953,14 @@
           <w:rFonts w:eastAsia="Times New Roman"/>
         </w:rPr>
         <w:br/>
-        <w:t xml:space="preserve">Using this whole genome sequencing data, four novel non-coding variants, in three loci associated with AD were identified using the Bayes-GLMM methods (P&lt;5x10-8). 28 loci were associated with p&lt;1x10-6. Many variants mapped to genes in biologically plausible disease associated pathways, including two previously AD associated genes SLC24A4 and GABRG3. </w:t>
+        <w:t xml:space="preserve">Using this whole genome sequencing data, four novel non-coding variants, in three loci associated with AD were identified using the Bayes-GLMM methods (P&lt;5x10-8). 28 loci were associated with p&lt;1x10-6. </w:t>
+      </w:r>
+      <w:r>
+        <w:rPr>
+          <w:rFonts w:eastAsia="Times New Roman"/>
+        </w:rPr>
+        <w:lastRenderedPageBreak/>
+        <w:t xml:space="preserve">Many variants mapped to genes in biologically plausible disease associated pathways, including two previously AD associated genes SLC24A4 and GABRG3. </w:t>
       </w:r>
       <w:r>
         <w:rPr>
@@ -5229,8 +8063,8 @@
 </file>
 
 <file path=word/comments.xml><?xml version="1.0" encoding="utf-8"?>
-<w:comments xmlns:wpc="http://schemas.microsoft.com/office/word/2010/wordprocessingCanvas" xmlns:cx="http://schemas.microsoft.com/office/drawing/2014/chartex" xmlns:cx1="http://schemas.microsoft.com/office/drawing/2015/9/8/chartex" xmlns:mc="http://schemas.openxmlformats.org/markup-compatibility/2006" xmlns:o="urn:schemas-microsoft-com:office:office" xmlns:r="http://schemas.openxmlformats.org/officeDocument/2006/relationships" xmlns:m="http://schemas.openxmlformats.org/officeDocument/2006/math" xmlns:v="urn:schemas-microsoft-com:vml" xmlns:wp14="http://schemas.microsoft.com/office/word/2010/wordprocessingDrawing" xmlns:wp="http://schemas.openxmlformats.org/drawingml/2006/wordprocessingDrawing" xmlns:w10="urn:schemas-microsoft-com:office:word" xmlns:w="http://schemas.openxmlformats.org/wordprocessingml/2006/main" xmlns:w14="http://schemas.microsoft.com/office/word/2010/wordml" xmlns:w15="http://schemas.microsoft.com/office/word/2012/wordml" xmlns:w16se="http://schemas.microsoft.com/office/word/2015/wordml/symex" xmlns:wpg="http://schemas.microsoft.com/office/word/2010/wordprocessingGroup" xmlns:wpi="http://schemas.microsoft.com/office/word/2010/wordprocessingInk" xmlns:wne="http://schemas.microsoft.com/office/word/2006/wordml" xmlns:wps="http://schemas.microsoft.com/office/word/2010/wordprocessingShape" mc:Ignorable="w14 w15 w16se wp14">
-  <w:comment w:id="1" w:author="Gregory Carter" w:date="2017-10-23T09:26:00Z" w:initials="GC">
+<w:comments xmlns:wpc="http://schemas.microsoft.com/office/word/2010/wordprocessingCanvas" xmlns:mo="http://schemas.microsoft.com/office/mac/office/2008/main" xmlns:mc="http://schemas.openxmlformats.org/markup-compatibility/2006" xmlns:mv="urn:schemas-microsoft-com:mac:vml" xmlns:o="urn:schemas-microsoft-com:office:office" xmlns:r="http://schemas.openxmlformats.org/officeDocument/2006/relationships" xmlns:m="http://schemas.openxmlformats.org/officeDocument/2006/math" xmlns:v="urn:schemas-microsoft-com:vml" xmlns:wp14="http://schemas.microsoft.com/office/word/2010/wordprocessingDrawing" xmlns:wp="http://schemas.openxmlformats.org/drawingml/2006/wordprocessingDrawing" xmlns:w10="urn:schemas-microsoft-com:office:word" xmlns:w="http://schemas.openxmlformats.org/wordprocessingml/2006/main" xmlns:w14="http://schemas.microsoft.com/office/word/2010/wordml" xmlns:w15="http://schemas.microsoft.com/office/word/2012/wordml" xmlns:wpg="http://schemas.microsoft.com/office/word/2010/wordprocessingGroup" xmlns:wpi="http://schemas.microsoft.com/office/word/2010/wordprocessingInk" xmlns:wne="http://schemas.microsoft.com/office/word/2006/wordml" xmlns:wps="http://schemas.microsoft.com/office/word/2010/wordprocessingShape" mc:Ignorable="w14 w15 wp14">
+  <w:comment w:id="0" w:author="Gregory Carter" w:date="2017-10-23T09:26:00Z" w:initials="GC">
     <w:p>
       <w:pPr>
         <w:pStyle w:val="CommentText"/>
@@ -5255,13 +8089,134 @@
 </file>
 
 <file path=word/commentsExtended.xml><?xml version="1.0" encoding="utf-8"?>
-<w15:commentsEx xmlns:wpc="http://schemas.microsoft.com/office/word/2010/wordprocessingCanvas" xmlns:cx="http://schemas.microsoft.com/office/drawing/2014/chartex" xmlns:cx1="http://schemas.microsoft.com/office/drawing/2015/9/8/chartex" xmlns:mc="http://schemas.openxmlformats.org/markup-compatibility/2006" xmlns:o="urn:schemas-microsoft-com:office:office" xmlns:r="http://schemas.openxmlformats.org/officeDocument/2006/relationships" xmlns:m="http://schemas.openxmlformats.org/officeDocument/2006/math" xmlns:v="urn:schemas-microsoft-com:vml" xmlns:wp14="http://schemas.microsoft.com/office/word/2010/wordprocessingDrawing" xmlns:wp="http://schemas.openxmlformats.org/drawingml/2006/wordprocessingDrawing" xmlns:w10="urn:schemas-microsoft-com:office:word" xmlns:w="http://schemas.openxmlformats.org/wordprocessingml/2006/main" xmlns:w14="http://schemas.microsoft.com/office/word/2010/wordml" xmlns:w15="http://schemas.microsoft.com/office/word/2012/wordml" xmlns:w16se="http://schemas.microsoft.com/office/word/2015/wordml/symex" xmlns:wpg="http://schemas.microsoft.com/office/word/2010/wordprocessingGroup" xmlns:wpi="http://schemas.microsoft.com/office/word/2010/wordprocessingInk" xmlns:wne="http://schemas.microsoft.com/office/word/2006/wordml" xmlns:wps="http://schemas.microsoft.com/office/word/2010/wordprocessingShape" mc:Ignorable="w14 w15 w16se wp14">
+<w15:commentsEx xmlns:wpc="http://schemas.microsoft.com/office/word/2010/wordprocessingCanvas" xmlns:mo="http://schemas.microsoft.com/office/mac/office/2008/main" xmlns:mc="http://schemas.openxmlformats.org/markup-compatibility/2006" xmlns:mv="urn:schemas-microsoft-com:mac:vml" xmlns:o="urn:schemas-microsoft-com:office:office" xmlns:r="http://schemas.openxmlformats.org/officeDocument/2006/relationships" xmlns:m="http://schemas.openxmlformats.org/officeDocument/2006/math" xmlns:v="urn:schemas-microsoft-com:vml" xmlns:wp14="http://schemas.microsoft.com/office/word/2010/wordprocessingDrawing" xmlns:wp="http://schemas.openxmlformats.org/drawingml/2006/wordprocessingDrawing" xmlns:w10="urn:schemas-microsoft-com:office:word" xmlns:w="http://schemas.openxmlformats.org/wordprocessingml/2006/main" xmlns:w14="http://schemas.microsoft.com/office/word/2010/wordml" xmlns:w15="http://schemas.microsoft.com/office/word/2012/wordml" xmlns:wpg="http://schemas.microsoft.com/office/word/2010/wordprocessingGroup" xmlns:wpi="http://schemas.microsoft.com/office/word/2010/wordprocessingInk" xmlns:wne="http://schemas.microsoft.com/office/word/2006/wordml" xmlns:wps="http://schemas.microsoft.com/office/word/2010/wordprocessingShape" mc:Ignorable="w14 w15 wp14">
   <w15:commentEx w15:paraId="72E584E0" w15:done="0"/>
 </w15:commentsEx>
 </file>
 
+<file path=word/numbering.xml><?xml version="1.0" encoding="utf-8"?>
+<w:numbering xmlns:wpc="http://schemas.microsoft.com/office/word/2010/wordprocessingCanvas" xmlns:mo="http://schemas.microsoft.com/office/mac/office/2008/main" xmlns:mc="http://schemas.openxmlformats.org/markup-compatibility/2006" xmlns:mv="urn:schemas-microsoft-com:mac:vml" xmlns:o="urn:schemas-microsoft-com:office:office" xmlns:r="http://schemas.openxmlformats.org/officeDocument/2006/relationships" xmlns:m="http://schemas.openxmlformats.org/officeDocument/2006/math" xmlns:v="urn:schemas-microsoft-com:vml" xmlns:wp14="http://schemas.microsoft.com/office/word/2010/wordprocessingDrawing" xmlns:wp="http://schemas.openxmlformats.org/drawingml/2006/wordprocessingDrawing" xmlns:w10="urn:schemas-microsoft-com:office:word" xmlns:w="http://schemas.openxmlformats.org/wordprocessingml/2006/main" xmlns:w14="http://schemas.microsoft.com/office/word/2010/wordml" xmlns:w15="http://schemas.microsoft.com/office/word/2012/wordml" xmlns:wpg="http://schemas.microsoft.com/office/word/2010/wordprocessingGroup" xmlns:wpi="http://schemas.microsoft.com/office/word/2010/wordprocessingInk" xmlns:wne="http://schemas.microsoft.com/office/word/2006/wordml" xmlns:wps="http://schemas.microsoft.com/office/word/2010/wordprocessingShape" mc:Ignorable="w14 w15 wp14">
+  <w:abstractNum w:abstractNumId="0">
+    <w:nsid w:val="47AA7A6C"/>
+    <w:multiLevelType w:val="hybridMultilevel"/>
+    <w:tmpl w:val="1C764E96"/>
+    <w:lvl w:ilvl="0" w:tplc="04090001">
+      <w:start w:val="1"/>
+      <w:numFmt w:val="bullet"/>
+      <w:lvlText w:val=""/>
+      <w:lvlJc w:val="left"/>
+      <w:pPr>
+        <w:ind w:left="720" w:hanging="360"/>
+      </w:pPr>
+      <w:rPr>
+        <w:rFonts w:ascii="Symbol" w:hAnsi="Symbol" w:hint="default"/>
+      </w:rPr>
+    </w:lvl>
+    <w:lvl w:ilvl="1" w:tplc="04090003" w:tentative="1">
+      <w:start w:val="1"/>
+      <w:numFmt w:val="bullet"/>
+      <w:lvlText w:val="o"/>
+      <w:lvlJc w:val="left"/>
+      <w:pPr>
+        <w:ind w:left="1440" w:hanging="360"/>
+      </w:pPr>
+      <w:rPr>
+        <w:rFonts w:ascii="Courier New" w:hAnsi="Courier New" w:cs="Courier New" w:hint="default"/>
+      </w:rPr>
+    </w:lvl>
+    <w:lvl w:ilvl="2" w:tplc="04090005" w:tentative="1">
+      <w:start w:val="1"/>
+      <w:numFmt w:val="bullet"/>
+      <w:lvlText w:val=""/>
+      <w:lvlJc w:val="left"/>
+      <w:pPr>
+        <w:ind w:left="2160" w:hanging="360"/>
+      </w:pPr>
+      <w:rPr>
+        <w:rFonts w:ascii="Wingdings" w:hAnsi="Wingdings" w:hint="default"/>
+      </w:rPr>
+    </w:lvl>
+    <w:lvl w:ilvl="3" w:tplc="04090001" w:tentative="1">
+      <w:start w:val="1"/>
+      <w:numFmt w:val="bullet"/>
+      <w:lvlText w:val=""/>
+      <w:lvlJc w:val="left"/>
+      <w:pPr>
+        <w:ind w:left="2880" w:hanging="360"/>
+      </w:pPr>
+      <w:rPr>
+        <w:rFonts w:ascii="Symbol" w:hAnsi="Symbol" w:hint="default"/>
+      </w:rPr>
+    </w:lvl>
+    <w:lvl w:ilvl="4" w:tplc="04090003" w:tentative="1">
+      <w:start w:val="1"/>
+      <w:numFmt w:val="bullet"/>
+      <w:lvlText w:val="o"/>
+      <w:lvlJc w:val="left"/>
+      <w:pPr>
+        <w:ind w:left="3600" w:hanging="360"/>
+      </w:pPr>
+      <w:rPr>
+        <w:rFonts w:ascii="Courier New" w:hAnsi="Courier New" w:cs="Courier New" w:hint="default"/>
+      </w:rPr>
+    </w:lvl>
+    <w:lvl w:ilvl="5" w:tplc="04090005" w:tentative="1">
+      <w:start w:val="1"/>
+      <w:numFmt w:val="bullet"/>
+      <w:lvlText w:val=""/>
+      <w:lvlJc w:val="left"/>
+      <w:pPr>
+        <w:ind w:left="4320" w:hanging="360"/>
+      </w:pPr>
+      <w:rPr>
+        <w:rFonts w:ascii="Wingdings" w:hAnsi="Wingdings" w:hint="default"/>
+      </w:rPr>
+    </w:lvl>
+    <w:lvl w:ilvl="6" w:tplc="04090001" w:tentative="1">
+      <w:start w:val="1"/>
+      <w:numFmt w:val="bullet"/>
+      <w:lvlText w:val=""/>
+      <w:lvlJc w:val="left"/>
+      <w:pPr>
+        <w:ind w:left="5040" w:hanging="360"/>
+      </w:pPr>
+      <w:rPr>
+        <w:rFonts w:ascii="Symbol" w:hAnsi="Symbol" w:hint="default"/>
+      </w:rPr>
+    </w:lvl>
+    <w:lvl w:ilvl="7" w:tplc="04090003" w:tentative="1">
+      <w:start w:val="1"/>
+      <w:numFmt w:val="bullet"/>
+      <w:lvlText w:val="o"/>
+      <w:lvlJc w:val="left"/>
+      <w:pPr>
+        <w:ind w:left="5760" w:hanging="360"/>
+      </w:pPr>
+      <w:rPr>
+        <w:rFonts w:ascii="Courier New" w:hAnsi="Courier New" w:cs="Courier New" w:hint="default"/>
+      </w:rPr>
+    </w:lvl>
+    <w:lvl w:ilvl="8" w:tplc="04090005" w:tentative="1">
+      <w:start w:val="1"/>
+      <w:numFmt w:val="bullet"/>
+      <w:lvlText w:val=""/>
+      <w:lvlJc w:val="left"/>
+      <w:pPr>
+        <w:ind w:left="6480" w:hanging="360"/>
+      </w:pPr>
+      <w:rPr>
+        <w:rFonts w:ascii="Wingdings" w:hAnsi="Wingdings" w:hint="default"/>
+      </w:rPr>
+    </w:lvl>
+  </w:abstractNum>
+  <w:num w:numId="1">
+    <w:abstractNumId w:val="0"/>
+  </w:num>
+</w:numbering>
+</file>
+
 <file path=word/people.xml><?xml version="1.0" encoding="utf-8"?>
-<w15:people xmlns:wpc="http://schemas.microsoft.com/office/word/2010/wordprocessingCanvas" xmlns:cx="http://schemas.microsoft.com/office/drawing/2014/chartex" xmlns:cx1="http://schemas.microsoft.com/office/drawing/2015/9/8/chartex" xmlns:mc="http://schemas.openxmlformats.org/markup-compatibility/2006" xmlns:o="urn:schemas-microsoft-com:office:office" xmlns:r="http://schemas.openxmlformats.org/officeDocument/2006/relationships" xmlns:m="http://schemas.openxmlformats.org/officeDocument/2006/math" xmlns:v="urn:schemas-microsoft-com:vml" xmlns:wp14="http://schemas.microsoft.com/office/word/2010/wordprocessingDrawing" xmlns:wp="http://schemas.openxmlformats.org/drawingml/2006/wordprocessingDrawing" xmlns:w10="urn:schemas-microsoft-com:office:word" xmlns:w="http://schemas.openxmlformats.org/wordprocessingml/2006/main" xmlns:w14="http://schemas.microsoft.com/office/word/2010/wordml" xmlns:w15="http://schemas.microsoft.com/office/word/2012/wordml" xmlns:w16se="http://schemas.microsoft.com/office/word/2015/wordml/symex" xmlns:wpg="http://schemas.microsoft.com/office/word/2010/wordprocessingGroup" xmlns:wpi="http://schemas.microsoft.com/office/word/2010/wordprocessingInk" xmlns:wne="http://schemas.microsoft.com/office/word/2006/wordml" xmlns:wps="http://schemas.microsoft.com/office/word/2010/wordprocessingShape" mc:Ignorable="w14 w15 w16se wp14">
+<w15:people xmlns:wpc="http://schemas.microsoft.com/office/word/2010/wordprocessingCanvas" xmlns:mo="http://schemas.microsoft.com/office/mac/office/2008/main" xmlns:mc="http://schemas.openxmlformats.org/markup-compatibility/2006" xmlns:mv="urn:schemas-microsoft-com:mac:vml" xmlns:o="urn:schemas-microsoft-com:office:office" xmlns:r="http://schemas.openxmlformats.org/officeDocument/2006/relationships" xmlns:m="http://schemas.openxmlformats.org/officeDocument/2006/math" xmlns:v="urn:schemas-microsoft-com:vml" xmlns:wp14="http://schemas.microsoft.com/office/word/2010/wordprocessingDrawing" xmlns:wp="http://schemas.openxmlformats.org/drawingml/2006/wordprocessingDrawing" xmlns:w10="urn:schemas-microsoft-com:office:word" xmlns:w="http://schemas.openxmlformats.org/wordprocessingml/2006/main" xmlns:w14="http://schemas.microsoft.com/office/word/2010/wordml" xmlns:w15="http://schemas.microsoft.com/office/word/2012/wordml" xmlns:wpg="http://schemas.microsoft.com/office/word/2010/wordprocessingGroup" xmlns:wpi="http://schemas.microsoft.com/office/word/2010/wordprocessingInk" xmlns:wne="http://schemas.microsoft.com/office/word/2006/wordml" xmlns:wps="http://schemas.microsoft.com/office/word/2010/wordprocessingShape" mc:Ignorable="w14 w15 wp14">
   <w15:person w15:author="Gregory Carter">
     <w15:presenceInfo w15:providerId="AD" w15:userId="S-1-5-21-1844237615-287218729-725345543-36070"/>
   </w15:person>
@@ -5269,7 +8224,7 @@
 </file>
 
 <file path=word/styles.xml><?xml version="1.0" encoding="utf-8"?>
-<w:styles xmlns:mc="http://schemas.openxmlformats.org/markup-compatibility/2006" xmlns:r="http://schemas.openxmlformats.org/officeDocument/2006/relationships" xmlns:w="http://schemas.openxmlformats.org/wordprocessingml/2006/main" xmlns:w14="http://schemas.microsoft.com/office/word/2010/wordml" xmlns:w15="http://schemas.microsoft.com/office/word/2012/wordml" xmlns:w16se="http://schemas.microsoft.com/office/word/2015/wordml/symex" mc:Ignorable="w14 w15 w16se">
+<w:styles xmlns:mc="http://schemas.openxmlformats.org/markup-compatibility/2006" xmlns:r="http://schemas.openxmlformats.org/officeDocument/2006/relationships" xmlns:w="http://schemas.openxmlformats.org/wordprocessingml/2006/main" xmlns:w14="http://schemas.microsoft.com/office/word/2010/wordml" xmlns:w15="http://schemas.microsoft.com/office/word/2012/wordml" mc:Ignorable="w14 w15">
   <w:docDefaults>
     <w:rPrDefault>
       <w:rPr>
@@ -5285,7 +8240,7 @@
       </w:pPr>
     </w:pPrDefault>
   </w:docDefaults>
-  <w:latentStyles w:defLockedState="0" w:defUIPriority="99" w:defSemiHidden="0" w:defUnhideWhenUsed="0" w:defQFormat="0" w:count="371">
+  <w:latentStyles w:defLockedState="0" w:defUIPriority="99" w:defSemiHidden="0" w:defUnhideWhenUsed="0" w:defQFormat="0" w:count="382">
     <w:lsdException w:name="Normal" w:uiPriority="0" w:qFormat="1"/>
     <w:lsdException w:name="heading 1" w:uiPriority="9" w:qFormat="1"/>
     <w:lsdException w:name="heading 2" w:semiHidden="1" w:uiPriority="9" w:unhideWhenUsed="1" w:qFormat="1"/>
@@ -5657,10 +8612,13 @@
     <w:lsdException w:name="List Table 5 Dark Accent 6" w:uiPriority="50"/>
     <w:lsdException w:name="List Table 6 Colorful Accent 6" w:uiPriority="51"/>
     <w:lsdException w:name="List Table 7 Colorful Accent 6" w:uiPriority="52"/>
+    <w:lsdException w:name="Mention" w:semiHidden="1" w:unhideWhenUsed="1"/>
+    <w:lsdException w:name="Smart Hyperlink" w:semiHidden="1" w:unhideWhenUsed="1"/>
   </w:latentStyles>
   <w:style w:type="paragraph" w:default="1" w:styleId="Normal">
     <w:name w:val="Normal"/>
     <w:qFormat/>
+    <w:rsid w:val="000A67EC"/>
   </w:style>
   <w:style w:type="character" w:default="1" w:styleId="DefaultParagraphFont">
     <w:name w:val="Default Paragraph Font"/>
@@ -5807,6 +8765,43 @@
       <w:sz w:val="18"/>
       <w:szCs w:val="18"/>
     </w:rPr>
+  </w:style>
+  <w:style w:type="table" w:styleId="TableGrid">
+    <w:name w:val="Table Grid"/>
+    <w:basedOn w:val="TableNormal"/>
+    <w:uiPriority w:val="39"/>
+    <w:rsid w:val="00EF2ADE"/>
+    <w:pPr>
+      <w:spacing w:after="0" w:line="240" w:lineRule="auto"/>
+    </w:pPr>
+    <w:tblPr>
+      <w:tblInd w:w="0" w:type="dxa"/>
+      <w:tblBorders>
+        <w:top w:val="single" w:sz="4" w:space="0" w:color="auto"/>
+        <w:left w:val="single" w:sz="4" w:space="0" w:color="auto"/>
+        <w:bottom w:val="single" w:sz="4" w:space="0" w:color="auto"/>
+        <w:right w:val="single" w:sz="4" w:space="0" w:color="auto"/>
+        <w:insideH w:val="single" w:sz="4" w:space="0" w:color="auto"/>
+        <w:insideV w:val="single" w:sz="4" w:space="0" w:color="auto"/>
+      </w:tblBorders>
+      <w:tblCellMar>
+        <w:top w:w="0" w:type="dxa"/>
+        <w:left w:w="108" w:type="dxa"/>
+        <w:bottom w:w="0" w:type="dxa"/>
+        <w:right w:w="108" w:type="dxa"/>
+      </w:tblCellMar>
+    </w:tblPr>
+  </w:style>
+  <w:style w:type="paragraph" w:styleId="ListParagraph">
+    <w:name w:val="List Paragraph"/>
+    <w:basedOn w:val="Normal"/>
+    <w:uiPriority w:val="34"/>
+    <w:qFormat/>
+    <w:rsid w:val="00EB1D8C"/>
+    <w:pPr>
+      <w:ind w:left="720"/>
+      <w:contextualSpacing/>
+    </w:pPr>
   </w:style>
 </w:styles>
 </file>

</xml_diff>